<commit_message>
Integrate comments from Carpenter review
</commit_message>
<xml_diff>
--- a/submission/annals/revision/Taylor26Oct31-manuscript-TaylorEtAl--Annals--composition-of-the-Carnegie-Diplodocus.docx
+++ b/submission/annals/revision/Taylor26Oct31-manuscript-TaylorEtAl--Annals--composition-of-the-Carnegie-Diplodocus.docx
@@ -436,13 +436,7 @@
         <w:rPr>
           <w:lang w:val="en-US"/>
         </w:rPr>
-        <w:t>In</w:t>
-      </w:r>
-      <w:r>
-        <w:rPr>
-          <w:lang w:val="en-US"/>
-        </w:rPr>
-        <w:t>troduction</w:t>
+        <w:t>Introduction</w:t>
       </w:r>
     </w:p>
     <w:p>
@@ -1166,7 +1160,57 @@
           <w:u w:val="none"/>
           <w:lang w:val="en-US"/>
         </w:rPr>
-        <w:t xml:space="preserve"> — hurry AC” (Figure 3). He sent this to William J. Holland (Figure 2B), director of the Carnegie Museum, and followed it with a cheque for $10,000 (about $370,000 today) (Holland 1930:84). (Many accounts — including that of Holland (1930:83) himself — credit a later article in the </w:t>
+        <w:t xml:space="preserve"> — hurry AC” (Figure 3). He sent this to William J. Holland (Figure 2B), director of the Carnegie Museum, and followed it with a cheque for $10,000 (about $3</w:t>
+      </w:r>
+      <w:del w:id="0" w:author="Mike Taylor" w:date="2024-12-18T01:20:31Z">
+        <w:r>
+          <w:rPr>
+            <w:u w:val="none"/>
+            <w:lang w:val="en-US"/>
+          </w:rPr>
+          <w:delText>7</w:delText>
+        </w:r>
+      </w:del>
+      <w:ins w:id="1" w:author="Mike Taylor" w:date="2024-12-18T01:20:31Z">
+        <w:r>
+          <w:rPr>
+            <w:u w:val="none"/>
+            <w:lang w:val="en-US"/>
+          </w:rPr>
+          <w:t>8</w:t>
+        </w:r>
+      </w:ins>
+      <w:r>
+        <w:rPr>
+          <w:u w:val="none"/>
+          <w:lang w:val="en-US"/>
+        </w:rPr>
+        <w:t>0,000 today</w:t>
+      </w:r>
+      <w:ins w:id="2" w:author="Mike Taylor" w:date="2024-12-18T01:20:32Z">
+        <w:r>
+          <w:rPr>
+            <w:u w:val="none"/>
+            <w:lang w:val="en-US"/>
+          </w:rPr>
+          <w:t xml:space="preserve"> </w:t>
+        </w:r>
+      </w:ins>
+      <w:ins w:id="3" w:author="Mike Taylor" w:date="2024-12-18T01:20:32Z">
+        <w:r>
+          <w:rPr>
+            <w:u w:val="none"/>
+            <w:lang w:val="en-US"/>
+          </w:rPr>
+          <w:t>according to in2013dollars.com</w:t>
+        </w:r>
+      </w:ins>
+      <w:r>
+        <w:rPr>
+          <w:u w:val="none"/>
+          <w:lang w:val="en-US"/>
+        </w:rPr>
+        <w:t xml:space="preserve">) (Holland 1930:84). (Many accounts — including that of Holland (1930:83) himself — credit a later article in the </w:t>
       </w:r>
       <w:r>
         <w:rPr>
@@ -2032,7 +2076,43 @@
         <w:rPr>
           <w:lang w:val="en-US"/>
         </w:rPr>
-        <w:t xml:space="preserve">The mounted skeleton’s public debut was on 11 April 1907 (Nieuwland 2019:92), nearly two years after the London cast. The skeleton was unveiled as part of the opening of a huge extension to the Carnegie Museum building on Forbes Avenue in Oakland. As will be discussed in detail below, this “original material” mount in fact included elements from multiple specimens, casts of several more, and sculpted elements based on yet other specimens. The next day, Carnegie met with the German Theodor von Möller and the Frenchman Paul Doumer, each of whom asked him to gift </w:t>
+        <w:t xml:space="preserve">The mounted skeleton’s public debut was on 11 April 1907 (Nieuwland 2019:92), nearly two years after the London cast. The skeleton was unveiled as part of the opening of a huge extension to the Carnegie Museum building on Forbes Avenue in Oakland. As will be discussed in detail below, this “original material” mount in fact included elements from multiple specimens, casts of several more, and sculpted elements based on yet other specimens. The next day, Carnegie met with the German Theodor von Möller </w:t>
+      </w:r>
+      <w:ins w:id="4" w:author="Mike Taylor" w:date="2024-12-18T01:26:32Z">
+        <w:r>
+          <w:rPr>
+            <w:lang w:val="en-US"/>
+          </w:rPr>
+          <w:t xml:space="preserve">(formerly the Prussian trade minister) </w:t>
+        </w:r>
+      </w:ins>
+      <w:r>
+        <w:rPr>
+          <w:lang w:val="en-US"/>
+        </w:rPr>
+        <w:t>and the Frenchman Paul Doumer</w:t>
+      </w:r>
+      <w:ins w:id="5" w:author="Mike Taylor" w:date="2024-12-18T01:26:41Z">
+        <w:r>
+          <w:rPr>
+            <w:lang w:val="en-US"/>
+          </w:rPr>
+          <w:t xml:space="preserve"> </w:t>
+        </w:r>
+      </w:ins>
+      <w:ins w:id="6" w:author="Mike Taylor" w:date="2024-12-18T01:26:41Z">
+        <w:r>
+          <w:rPr>
+            <w:lang w:val="en-US"/>
+          </w:rPr>
+          <w:t>(formerly President of the Chamber of Deputies)</w:t>
+        </w:r>
+      </w:ins>
+      <w:r>
+        <w:rPr>
+          <w:lang w:val="en-US"/>
+        </w:rPr>
+        <w:t xml:space="preserve">, each of whom asked him to gift </w:t>
       </w:r>
       <w:r>
         <w:rPr>
@@ -4357,7 +4437,21 @@
         <w:rPr>
           <w:lang w:val="en-US"/>
         </w:rPr>
-        <w:t xml:space="preserve">The BYU humerus, radius and ulna respectively measure 61, 47 and 48 in length (Scheetz 2006). By contrast the right humerus of CM 662, from which the original mount’s right forelimb had been sculpted, measures 936 mm (McIntosh 2005a:68). The BYU animal, then, is less than two thirds the size of the previous forelimb provider. This is much too small an individual for casts of its bones to have been incorporated directly into the Carnegie </w:t>
+        <w:t xml:space="preserve">The BYU humerus, radius and ulna respectively measure 61, 47 and 48 </w:t>
+      </w:r>
+      <w:ins w:id="7" w:author="Mike Taylor" w:date="2024-12-18T01:29:00Z">
+        <w:r>
+          <w:rPr>
+            <w:lang w:val="en-US"/>
+          </w:rPr>
+          <w:t xml:space="preserve">cm </w:t>
+        </w:r>
+      </w:ins>
+      <w:r>
+        <w:rPr>
+          <w:lang w:val="en-US"/>
+        </w:rPr>
+        <w:t xml:space="preserve">in length (Scheetz 2006). By contrast the right humerus of CM 662, from which the original mount’s right forelimb had been sculpted, measures 936 mm (McIntosh 2005a:68). The BYU animal, then, is less than two thirds the size of the previous forelimb provider. This is much too small an individual for casts of its bones to have been incorporated directly into the Carnegie </w:t>
       </w:r>
       <w:r>
         <w:rPr>
@@ -4494,7 +4588,21 @@
         <w:rPr>
           <w:lang w:val="en-US"/>
         </w:rPr>
-        <w:t xml:space="preserve"> specimen initially numbered CM 662, which became CMNH 10670 in Cleveland and then HMNS 175 in Houston (see above). In the early 1970s, Wann Langston, having made casts of these six caudal vertebrae for the Houston mount, returned the originals to the Carnegie Museum (McIntosh 2005b), at which point there were 23 caudals of CM 94 in the collection area. There were also caudals of this specimen, or replicas derived from them, in the mount: specifically, 19 from Ca13–Ca31 and another four from Ca33–Ca36 (Holland 1906:254), for a total of 23. However, McIntosh (2005b) had determined at some point earlier that at least seven of the CM 94 caudals in the mount were plaster casts (but he did not say which ones), reducing the number of real CM 94 caudals in the mount to at most 16. (McIntosh (2005b) speculated that Coggeshall used some of the better preserved caudals of CM 94 and made casts of those that were not in such good condition.) If there were 16 real caudals in the mount plus the 23 in the collection, that would give a total of 39, perhaps explaining the count of 39 caudals indicated in McIntosh’s (1981) catalog. Even if so, however, it is impossible to reconcile this number with Hatcher’s (1901:4) initial account of 20 caudals and 11 unidentified vertebrae. As of 2023, 21 caudal vertebrae of CM 94 could be located in the collection area.</w:t>
+        <w:t xml:space="preserve"> specimen initially numbered CM 662</w:t>
+      </w:r>
+      <w:del w:id="8" w:author="Mike Taylor" w:date="2024-12-18T01:41:01Z">
+        <w:r>
+          <w:rPr>
+            <w:lang w:val="en-US"/>
+          </w:rPr>
+          <w:delText>, which became CMNH 10670 in Cleveland and then HMNS 175 in Houston (see above)</w:delText>
+        </w:r>
+      </w:del>
+      <w:r>
+        <w:rPr>
+          <w:lang w:val="en-US"/>
+        </w:rPr>
+        <w:t>. In the early 1970s, Wann Langston, having made casts of these six caudal vertebrae for the Houston mount, returned the originals to the Carnegie Museum (McIntosh 2005b), at which point there were 23 caudals of CM 94 in the collection area. There were also caudals of this specimen, or replicas derived from them, in the mount: specifically, 19 from Ca13–Ca31 and another four from Ca33–Ca36 (Holland 1906:254), for a total of 23. However, McIntosh (2005b) had determined at some point earlier that at least seven of the CM 94 caudals in the mount were plaster casts (but he did not say which ones), reducing the number of real CM 94 caudals in the mount to at most 16. (McIntosh (2005b) speculated that Coggeshall used some of the better preserved caudals of CM 94 and made casts of those that were not in such good condition.) If there were 16 real caudals in the mount plus the 23 in the collection, that would give a total of 39, perhaps explaining the count of 39 caudals indicated in McIntosh’s (1981) catalog. Even if so, however, it is impossible to reconcile this number with Hatcher’s (1901:4) initial account of 20 caudals and 11 unidentified vertebrae. As of 2023, 21 caudal vertebrae of CM 94 could be located in the collection area.</w:t>
       </w:r>
     </w:p>
     <w:p>
@@ -5727,7 +5835,21 @@
         <w:rPr>
           <w:lang w:val="en-US"/>
         </w:rPr>
-        <w:t xml:space="preserve"> (Figure 13). We are grateful to all those who allowed us to use their photographs: Mathew J. Wedel (Western University of Health Sciences) provided the photograph of the Carnegie mount (Figure 1); Vincent Reneleau (MNHN) provided the photographs of the atlas (Figure 12C) and right forefoot (Figure 17A) of the Paris cast; Joshua Franzos (</w:t>
+        <w:t xml:space="preserve"> (Figure 13). We are grateful to all those who allowed us to use their photographs: Mathew J. Wedel (Western University of Health Sciences) provided the photograph of the Carnegie mount (Figure 1); </w:t>
+      </w:r>
+      <w:ins w:id="9" w:author="Mike Taylor" w:date="2024-12-18T01:41:49Z">
+        <w:r>
+          <w:rPr>
+            <w:lang w:val="en-US"/>
+          </w:rPr>
+          <w:t xml:space="preserve">Ken Carpenter (University of Colorado Museum) provided the photographs of diplodocine mid-caudal vertebrae (Figure 21); </w:t>
+        </w:r>
+      </w:ins>
+      <w:r>
+        <w:rPr>
+          <w:lang w:val="en-US"/>
+        </w:rPr>
+        <w:t>Vincent Reneleau (MNHN) provided the photographs of the atlas (Figure 12C) and right forefoot (Figure 17A) of the Paris cast; Joshua Franzos (</w:t>
       </w:r>
       <w:r>
         <w:rPr>
@@ -5780,14 +5902,30 @@
         <w:rPr>
           <w:lang w:val="en-US"/>
         </w:rPr>
-        <w:t>We thank Ken Carpenter (University of Colorado Museum), Victoria Connor (The Carnegie Club),  Peter Falkingham (Liverpool John Moores University) Jerry Harris (Utah Tech University) Jennifer Jones (Andrew Carnegie Birthplace Museum), David Letasi (formerly of the Museum of Science and Industry, Tampa), Anthony Maltese (Rocky Mountain Dinosaur Resource Center), Amanda McGee (Cleveland Museum of Natural History), Vincent Reneleau, Daniela Schwarz (Museum für Naturkunde Berlin), Kirby Siber (Sauriermuseum Aathal), Ray Wilhite (Auburn University) and Mathew J. Wedel for permission to cite personal communications.</w:t>
+        <w:t>We thank Ken Carpenter</w:t>
+      </w:r>
+      <w:del w:id="10" w:author="Mike Taylor" w:date="2024-12-18T01:45:30Z">
+        <w:r>
+          <w:rPr>
+            <w:lang w:val="en-US"/>
+          </w:rPr>
+          <w:delText xml:space="preserve"> (University of Colorado Museum)</w:delText>
+        </w:r>
+      </w:del>
+      <w:r>
+        <w:rPr>
+          <w:lang w:val="en-US"/>
+        </w:rPr>
+        <w:t>, Victoria Connor (The Carnegie Club),  Peter Falkingham (Liverpool John Moores University) Jerry Harris (Utah Tech University) Jennifer Jones (Andrew Carnegie Birthplace Museum), David Letasi (formerly of the Museum of Science and Industry, Tampa), Anthony Maltese (Rocky Mountain Dinosaur Resource Center), Amanda McGee (Cleveland Museum of Natural History), Vincent Reneleau, Daniela Schwarz (Museum für Naturkunde Berlin), Kirby Siber (Sauriermuseum Aathal), Ray Wilhite (Auburn University) and Mathew J. Wedel for permission to cite personal communications.</w:t>
       </w:r>
     </w:p>
     <w:p>
       <w:pPr>
         <w:pStyle w:val="BodyText"/>
         <w:spacing w:lineRule="auto" w:line="480"/>
-        <w:rPr/>
+        <w:rPr>
+          <w:ins w:id="11" w:author="Mike Taylor" w:date="2024-12-18T01:44:13Z"/>
+        </w:rPr>
       </w:pPr>
       <w:r>
         <w:rPr>
@@ -5809,6 +5947,29 @@
         </w:rPr>
         <w:t xml:space="preserve"> cast.</w:t>
       </w:r>
+    </w:p>
+    <w:p>
+      <w:pPr>
+        <w:pStyle w:val="BodyText"/>
+        <w:spacing w:lineRule="auto" w:line="480"/>
+        <w:rPr/>
+      </w:pPr>
+      <w:ins w:id="12" w:author="Mike Taylor" w:date="2024-12-18T01:44:13Z">
+        <w:r>
+          <w:rPr>
+            <w:lang w:val="en-US"/>
+          </w:rPr>
+          <w:t>We thank John Wible (Carnegie Museum) for his editorial handling of this manuscript</w:t>
+        </w:r>
+      </w:ins>
+      <w:ins w:id="13" w:author="Mike Taylor" w:date="2024-12-18T01:45:50Z">
+        <w:r>
+          <w:rPr>
+            <w:lang w:val="en-US"/>
+          </w:rPr>
+          <w:t>, and Ken Carpenter and a second, anonymous reviewer, for their constructive comments.</w:t>
+        </w:r>
+      </w:ins>
     </w:p>
     <w:p>
       <w:pPr>
@@ -19352,7 +19513,21 @@
         <w:rPr>
           <w:lang w:val="en-US"/>
         </w:rPr>
-        <w:t xml:space="preserve"> HMNS 175 (formerly CM 662). Scale bar 10 cm. Reproduced from an in-prep manuscript by permission of Ken Carpenter.</w:t>
+        <w:t xml:space="preserve"> HMNS 175 (formerly CM 662). Scale bar 10 cm. Reproduced </w:t>
+      </w:r>
+      <w:del w:id="14" w:author="Mike Taylor" w:date="2024-12-18T01:46:31Z">
+        <w:r>
+          <w:rPr>
+            <w:lang w:val="en-US"/>
+          </w:rPr>
+          <w:delText xml:space="preserve">from an in-prep manuscript </w:delText>
+        </w:r>
+      </w:del>
+      <w:r>
+        <w:rPr>
+          <w:lang w:val="en-US"/>
+        </w:rPr>
+        <w:t>by permission of Ken Carpenter.</w:t>
       </w:r>
     </w:p>
     <w:p>
@@ -19555,7 +19730,7 @@
         <w:i w:val="false"/>
         <w:iCs w:val="false"/>
       </w:rPr>
-      <w:t>84</w:t>
+      <w:t>91</w:t>
     </w:r>
     <w:r>
       <w:rPr>
@@ -19597,7 +19772,7 @@
         <w:i w:val="false"/>
         <w:iCs w:val="false"/>
       </w:rPr>
-      <w:t>90</w:t>
+      <w:t>91</w:t>
     </w:r>
     <w:r>
       <w:rPr>
@@ -19661,7 +19836,7 @@
         <w:i w:val="false"/>
         <w:iCs w:val="false"/>
       </w:rPr>
-      <w:t>84</w:t>
+      <w:t>91</w:t>
     </w:r>
     <w:r>
       <w:rPr>
@@ -19703,7 +19878,7 @@
         <w:i w:val="false"/>
         <w:iCs w:val="false"/>
       </w:rPr>
-      <w:t>90</w:t>
+      <w:t>91</w:t>
     </w:r>
     <w:r>
       <w:rPr>

</xml_diff>

<commit_message>
Integrate reviewer 2 comments
</commit_message>
<xml_diff>
--- a/submission/annals/revision/Taylor26Oct31-manuscript-TaylorEtAl--Annals--composition-of-the-Carnegie-Diplodocus.docx
+++ b/submission/annals/revision/Taylor26Oct31-manuscript-TaylorEtAl--Annals--composition-of-the-Carnegie-Diplodocus.docx
@@ -623,7 +623,29 @@
         <w:rPr>
           <w:lang w:val="en-US"/>
         </w:rPr>
-        <w:t xml:space="preserve">The diplodocine specimen initially designated CM 662 was traded to the Cleveland Museum of Natural History in November 1956, because Carnegie Museum director Graham Netting had instructed head of vertebrate paleontology J. LeRoy Kay to trade large dinosaur specimens due to lack of storage space (Tschopp et al. 2019:10). Around the same time (1854–56), accession records show that the Carnegie Museum acquired 10,803 bird specimens from the CMNH, likely in exchange for the diplodocine. In Cleveland the diplodocine skeleton was given the specimen number CMNH 10670. In 1963, however, the specimen was sold for $15,000 to the Houston Museum of Natural Science, where it was cataloged as HMNS 175. (The CMNH’s </w:t>
+        <w:t>The diplodocine specimen initially designated CM 662 was traded to the Cleveland Museum of Natural History</w:t>
+      </w:r>
+      <w:ins w:id="0" w:author="Mike Taylor" w:date="2024-12-18T02:08:07Z">
+        <w:r>
+          <w:rPr>
+            <w:lang w:val="en-US"/>
+          </w:rPr>
+          <w:t xml:space="preserve"> </w:t>
+        </w:r>
+      </w:ins>
+      <w:ins w:id="1" w:author="Mike Taylor" w:date="2024-12-18T02:08:07Z">
+        <w:r>
+          <w:rPr>
+            <w:lang w:val="en-US"/>
+          </w:rPr>
+          <w:t>(CMNH)</w:t>
+        </w:r>
+      </w:ins>
+      <w:r>
+        <w:rPr>
+          <w:lang w:val="en-US"/>
+        </w:rPr>
+        <w:t xml:space="preserve"> in November 1956, because Carnegie Museum director Graham Netting had instructed head of vertebrate paleontology J. LeRoy Kay to trade large dinosaur specimens due to lack of storage space (Tschopp et al. 2019:10). Around the same time (1854–56), accession records show that the Carnegie Museum acquired 10,803 bird specimens from the CMNH, likely in exchange for the diplodocine. In Cleveland the diplodocine skeleton was given the specimen number CMNH 10670. In 1963, however, the specimen was sold for $15,000 to the Houston Museum of Natural Science, where it was cataloged as HMNS 175. (The CMNH’s </w:t>
       </w:r>
       <w:r>
         <w:rPr>
@@ -637,7 +659,29 @@
         <w:rPr>
           <w:lang w:val="en-US"/>
         </w:rPr>
-        <w:t xml:space="preserve"> (now the holotype of </w:t>
+        <w:t xml:space="preserve"> </w:t>
+      </w:r>
+      <w:del w:id="2" w:author="Mike Taylor" w:date="2024-12-18T02:09:15Z">
+        <w:r>
+          <w:rPr>
+            <w:lang w:val="en-US"/>
+          </w:rPr>
+          <w:delText>(</w:delText>
+        </w:r>
+      </w:del>
+      <w:ins w:id="3" w:author="Mike Taylor" w:date="2024-12-18T02:09:16Z">
+        <w:r>
+          <w:rPr>
+            <w:lang w:val="en-US"/>
+          </w:rPr>
+          <w:t>[</w:t>
+        </w:r>
+      </w:ins>
+      <w:r>
+        <w:rPr>
+          <w:lang w:val="en-US"/>
+        </w:rPr>
+        <w:t xml:space="preserve">now the holotype of </w:t>
       </w:r>
       <w:r>
         <w:rPr>
@@ -661,11 +705,73 @@
         </w:rPr>
         <w:t>delfsi</w:t>
       </w:r>
-      <w:r>
-        <w:rPr>
-          <w:lang w:val="en-US"/>
-        </w:rPr>
-        <w:t xml:space="preserve">) was excavated between 1954 and 1957 (McIntosh and Williams 1998:4–5), and it is possible that the diplodocine CMNH 10670 was sold because it became apparent that there was not enough space to mount two large sauropods.) The Houston Museum mounted the skeleton in 1975 — ironically completing it with elements cast from second-generation Carnegie </w:t>
+      <w:ins w:id="4" w:author="Mike Taylor" w:date="2024-12-18T02:09:20Z">
+        <w:r>
+          <w:rPr>
+            <w:i w:val="false"/>
+            <w:iCs w:val="false"/>
+            <w:lang w:val="en-US"/>
+          </w:rPr>
+          <w:t>]</w:t>
+        </w:r>
+      </w:ins>
+      <w:del w:id="5" w:author="Mike Taylor" w:date="2024-12-18T02:09:23Z">
+        <w:r>
+          <w:rPr>
+            <w:lang w:val="en-US"/>
+          </w:rPr>
+          <w:delText>)</w:delText>
+        </w:r>
+      </w:del>
+      <w:r>
+        <w:rPr>
+          <w:lang w:val="en-US"/>
+        </w:rPr>
+        <w:t xml:space="preserve"> was excavated between 1954 and 1957 </w:t>
+      </w:r>
+      <w:del w:id="6" w:author="Mike Taylor" w:date="2024-12-18T02:09:34Z">
+        <w:r>
+          <w:rPr>
+            <w:lang w:val="en-US"/>
+          </w:rPr>
+          <w:delText>(</w:delText>
+        </w:r>
+      </w:del>
+      <w:ins w:id="7" w:author="Mike Taylor" w:date="2024-12-18T02:09:35Z">
+        <w:r>
+          <w:rPr>
+            <w:lang w:val="en-US"/>
+          </w:rPr>
+          <w:t>[</w:t>
+        </w:r>
+      </w:ins>
+      <w:r>
+        <w:rPr>
+          <w:lang w:val="en-US"/>
+        </w:rPr>
+        <w:t>McIntosh and Williams 1998:4–5</w:t>
+      </w:r>
+      <w:ins w:id="8" w:author="Mike Taylor" w:date="2024-12-18T02:09:37Z">
+        <w:r>
+          <w:rPr>
+            <w:lang w:val="en-US"/>
+          </w:rPr>
+          <w:t>]</w:t>
+        </w:r>
+      </w:ins>
+      <w:del w:id="9" w:author="Mike Taylor" w:date="2024-12-18T02:09:38Z">
+        <w:r>
+          <w:rPr>
+            <w:lang w:val="en-US"/>
+          </w:rPr>
+          <w:delText>)</w:delText>
+        </w:r>
+      </w:del>
+      <w:r>
+        <w:rPr>
+          <w:lang w:val="en-US"/>
+        </w:rPr>
+        <w:t xml:space="preserve">, and it is possible that the diplodocine CMNH 10670 was sold because it became apparent that there was not enough space to mount two large sauropods.) The Houston Museum mounted the skeleton in 1975 — ironically completing it with elements cast from second-generation Carnegie </w:t>
       </w:r>
       <w:r>
         <w:rPr>
@@ -1105,7 +1211,21 @@
         <w:rPr>
           <w:lang w:val="en-US"/>
         </w:rPr>
-        <w:t xml:space="preserve"> published an article written five days earlier by Grant Jones entitled “An animal 130 feet in length” (Jones 1898). It reported the discovery by William H. Reed of “the petrified bones of the most colossal animal ever taken from the earth’s stratas [sic]”, claiming an exaggerated length of eight feet for a femur, despite including an illustration of Reed standing next to the femur that showed him slightly taller than it. The article optimistically extrapolated a total length of 130 feet, hip height of 35 feet and shoulder height of 25 feet. Coggeshall (1951a:238) implies that Reed had a reputation for inflating the sizes of his finds, so it is likely that Jones was merely relaying dimensions relayed to him by Reed.</w:t>
+        <w:t xml:space="preserve"> published an article written five days earlier by Grant Jones entitled “An animal 130 feet in length” (Jones 1898). It reported the discovery by William H. Reed of “the petrified bones of the most colossal animal ever taken from the earth’s stratas [sic]”, claiming an exaggerated length of eight feet for a femur, despite including an illustration of Reed standing next to the femur that showed him slightly taller than it. The article optimistically extrapolated a total length of 130 feet, hip height of 35 feet and shoulder height of 25 feet. </w:t>
+      </w:r>
+      <w:ins w:id="10" w:author="Mike Taylor" w:date="2024-12-18T02:12:02Z">
+        <w:r>
+          <w:rPr>
+            <w:lang w:val="en-US"/>
+          </w:rPr>
+          <w:t xml:space="preserve">A colleague, Arthur </w:t>
+        </w:r>
+      </w:ins>
+      <w:r>
+        <w:rPr>
+          <w:lang w:val="en-US"/>
+        </w:rPr>
+        <w:t>Coggeshall (1951a:238) implies that Reed had a reputation for inflating the sizes of his finds, so it is likely that Jones was merely relaying dimensions relayed to him by Reed.</w:t>
       </w:r>
     </w:p>
     <w:p>
@@ -1162,7 +1282,7 @@
         </w:rPr>
         <w:t xml:space="preserve"> — hurry AC” (Figure 3). He sent this to William J. Holland (Figure 2B), director of the Carnegie Museum, and followed it with a cheque for $10,000 (about $3</w:t>
       </w:r>
-      <w:del w:id="0" w:author="Mike Taylor" w:date="2024-12-18T01:20:31Z">
+      <w:del w:id="11" w:author="Mike Taylor" w:date="2024-12-18T01:20:31Z">
         <w:r>
           <w:rPr>
             <w:u w:val="none"/>
@@ -1171,7 +1291,7 @@
           <w:delText>7</w:delText>
         </w:r>
       </w:del>
-      <w:ins w:id="1" w:author="Mike Taylor" w:date="2024-12-18T01:20:31Z">
+      <w:ins w:id="12" w:author="Mike Taylor" w:date="2024-12-18T01:20:31Z">
         <w:r>
           <w:rPr>
             <w:u w:val="none"/>
@@ -1187,7 +1307,7 @@
         </w:rPr>
         <w:t>0,000 today</w:t>
       </w:r>
-      <w:ins w:id="2" w:author="Mike Taylor" w:date="2024-12-18T01:20:32Z">
+      <w:ins w:id="13" w:author="Mike Taylor" w:date="2024-12-18T01:20:32Z">
         <w:r>
           <w:rPr>
             <w:u w:val="none"/>
@@ -1196,7 +1316,7 @@
           <w:t xml:space="preserve"> </w:t>
         </w:r>
       </w:ins>
-      <w:ins w:id="3" w:author="Mike Taylor" w:date="2024-12-18T01:20:32Z">
+      <w:ins w:id="14" w:author="Mike Taylor" w:date="2024-12-18T01:20:32Z">
         <w:r>
           <w:rPr>
             <w:u w:val="none"/>
@@ -1358,7 +1478,21 @@
         <w:rPr>
           <w:lang w:val="en-US"/>
         </w:rPr>
-        <w:t xml:space="preserve"> in honor of the museum’s sponsor. (Hatcher’s (1901:56–57 diagnosis of the new species is arguably rather thin, depending almost entirely on the orientation of the neural spines of anterior caudal vertebrae, but renowned sauropod expert John S. McIntosh considered </w:t>
+        <w:t xml:space="preserve"> in honor of the museum’s sponsor. (Hatcher’s (1901:56–57 diagnosis of the new species is arguably rather thin, depending almost entirely on the orientation of the neural spines of anterior caudal vertebrae, but </w:t>
+      </w:r>
+      <w:del w:id="15" w:author="Mike Taylor" w:date="2024-12-18T02:12:51Z">
+        <w:r>
+          <w:rPr>
+            <w:lang w:val="en-US"/>
+          </w:rPr>
+          <w:delText xml:space="preserve">renowned sauropod expert </w:delText>
+        </w:r>
+      </w:del>
+      <w:r>
+        <w:rPr>
+          <w:lang w:val="en-US"/>
+        </w:rPr>
+        <w:t xml:space="preserve">John S. McIntosh considered </w:t>
       </w:r>
       <w:r>
         <w:rPr>
@@ -1523,7 +1657,80 @@
         <w:rPr>
           <w:lang w:val="en-US"/>
         </w:rPr>
-        <w:t xml:space="preserve"> skeletal reconstruction, and requested a specimen for the British Museum (Natural History) in London, of which he was a trustee (Nieuwland 2019:50). Carnegie, keen to gain favor with men of influence, happily undertook to provide one as a gift, and on 2 October wrote to Holland to ask him to excavate another </w:t>
+        <w:t xml:space="preserve"> skeletal reconstruction, and requested a specimen for the British Museum (Natural History) in London, of which he was a trustee (Nieuwland 2019:50). Carnegie</w:t>
+      </w:r>
+      <w:ins w:id="16" w:author="Mike Taylor" w:date="2024-12-18T02:23:17Z">
+        <w:r>
+          <w:rPr>
+            <w:lang w:val="en-US"/>
+          </w:rPr>
+          <w:t xml:space="preserve"> </w:t>
+        </w:r>
+      </w:ins>
+      <w:ins w:id="17" w:author="Mike Taylor" w:date="2024-12-18T02:23:17Z">
+        <w:r>
+          <w:rPr>
+            <w:lang w:val="en-US"/>
+          </w:rPr>
+          <w:t>was part of a peace movement that</w:t>
+        </w:r>
+      </w:ins>
+      <w:ins w:id="18" w:author="Mike Taylor" w:date="2024-12-18T02:23:17Z">
+        <w:r>
+          <w:rPr>
+            <w:lang w:val="en-US"/>
+          </w:rPr>
+          <w:t xml:space="preserve"> </w:t>
+        </w:r>
+      </w:ins>
+      <w:ins w:id="19" w:author="Mike Taylor" w:date="2024-12-18T02:23:17Z">
+        <w:r>
+          <w:rPr>
+            <w:lang w:val="en-US"/>
+          </w:rPr>
+          <w:t>aspired to put an end to war through the creation of a system of arbitration for the resolution of international conflict. F</w:t>
+        </w:r>
+      </w:ins>
+      <w:ins w:id="20" w:author="Mike Taylor" w:date="2024-12-18T02:23:17Z">
+        <w:r>
+          <w:rPr>
+            <w:rFonts w:eastAsia="Songti SC" w:cs="Arial Unicode MS"/>
+            <w:color w:val="auto"/>
+            <w:kern w:val="2"/>
+            <w:sz w:val="24"/>
+            <w:szCs w:val="24"/>
+            <w:lang w:val="en-US" w:eastAsia="zh-CN" w:bidi="hi-IN"/>
+          </w:rPr>
+          <w:t>o</w:t>
+        </w:r>
+      </w:ins>
+      <w:ins w:id="21" w:author="Mike Taylor" w:date="2024-12-18T02:23:17Z">
+        <w:r>
+          <w:rPr>
+            <w:lang w:val="en-US"/>
+          </w:rPr>
+          <w:t>r this reason</w:t>
+        </w:r>
+      </w:ins>
+      <w:r>
+        <w:rPr>
+          <w:lang w:val="en-US"/>
+        </w:rPr>
+        <w:t xml:space="preserve">, keen to gain favor with men of influence, </w:t>
+      </w:r>
+      <w:ins w:id="22" w:author="Mike Taylor" w:date="2024-12-18T02:24:37Z">
+        <w:r>
+          <w:rPr>
+            <w:lang w:val="en-US"/>
+          </w:rPr>
+          <w:t xml:space="preserve">he </w:t>
+        </w:r>
+      </w:ins>
+      <w:r>
+        <w:rPr>
+          <w:lang w:val="en-US"/>
+        </w:rPr>
+        <w:t xml:space="preserve">happily undertook to provide one as a gift, and on 2 October wrote to Holland to ask him to excavate another </w:t>
       </w:r>
       <w:r>
         <w:rPr>
@@ -1789,7 +1996,62 @@
         <w:rPr>
           <w:lang w:val="en-US"/>
         </w:rPr>
-        <w:t xml:space="preserve"> specimens in Brussels (Belgium), but they maintained little to no contact outside the francophone world, and guarded their secrets. Coggeshall had to work out for himself how the cast bones could be mounted in a lifelike posture, informed by some experience with fossil mounts in his previous post at the AMNH, but nothing on the scale of a complete sauropod. The mounting was carried out by a team of three: Coggeshall himself aided by Agostini and L. S. Coggeshall (Coggeshall 1951b:276), the latter almost certainly Arthur’s brother Louis.</w:t>
+        <w:t xml:space="preserve"> specimens in Brussels (Belgium), but they maintained little to no contact outside the francophone world, and guarded their secrets. Coggeshall had to work out for himself how the cast bones could be mounted in a lifelike posture, informed by some experience with fossil mounts in his previous post at the AMNH, but nothing on the scale of a complete sauropod. The mounting was carried out by a team of three: Coggeshall himself aided by Agostini and </w:t>
+      </w:r>
+      <w:ins w:id="23" w:author="Mike Taylor" w:date="2024-12-18T02:17:28Z">
+        <w:r>
+          <w:rPr>
+            <w:lang w:val="en-US"/>
+          </w:rPr>
+          <w:t>Arthur</w:t>
+        </w:r>
+      </w:ins>
+      <w:ins w:id="24" w:author="Mike Taylor" w:date="2024-12-18T02:17:28Z">
+        <w:r>
+          <w:rPr>
+            <w:rFonts w:eastAsia="Songti SC" w:cs="Arial Unicode MS"/>
+            <w:color w:val="auto"/>
+            <w:kern w:val="2"/>
+            <w:sz w:val="24"/>
+            <w:szCs w:val="24"/>
+            <w:lang w:val="en-US" w:eastAsia="zh-CN" w:bidi="hi-IN"/>
+          </w:rPr>
+          <w:t xml:space="preserve">’s brother </w:t>
+        </w:r>
+      </w:ins>
+      <w:r>
+        <w:rPr>
+          <w:lang w:val="en-US"/>
+        </w:rPr>
+        <w:t>L</w:t>
+      </w:r>
+      <w:ins w:id="25" w:author="Mike Taylor" w:date="2024-12-18T02:17:36Z">
+        <w:r>
+          <w:rPr>
+            <w:lang w:val="en-US"/>
+          </w:rPr>
+          <w:t>ouis</w:t>
+        </w:r>
+      </w:ins>
+      <w:r>
+        <w:rPr>
+          <w:lang w:val="en-US"/>
+        </w:rPr>
+        <w:t>. S. Coggeshall (Coggeshall 1951b:276)</w:t>
+      </w:r>
+      <w:del w:id="26" w:author="Mike Taylor" w:date="2024-12-18T02:17:42Z">
+        <w:r>
+          <w:rPr>
+            <w:lang w:val="en-US"/>
+          </w:rPr>
+          <w:delText>, the latter almost certainly Arthur’s brother Louis</w:delText>
+        </w:r>
+      </w:del>
+      <w:r>
+        <w:rPr>
+          <w:lang w:val="en-US"/>
+        </w:rPr>
+        <w:t>.</w:t>
       </w:r>
     </w:p>
     <w:p>
@@ -2078,7 +2340,7 @@
         </w:rPr>
         <w:t xml:space="preserve">The mounted skeleton’s public debut was on 11 April 1907 (Nieuwland 2019:92), nearly two years after the London cast. The skeleton was unveiled as part of the opening of a huge extension to the Carnegie Museum building on Forbes Avenue in Oakland. As will be discussed in detail below, this “original material” mount in fact included elements from multiple specimens, casts of several more, and sculpted elements based on yet other specimens. The next day, Carnegie met with the German Theodor von Möller </w:t>
       </w:r>
-      <w:ins w:id="4" w:author="Mike Taylor" w:date="2024-12-18T01:26:32Z">
+      <w:ins w:id="27" w:author="Mike Taylor" w:date="2024-12-18T01:26:32Z">
         <w:r>
           <w:rPr>
             <w:lang w:val="en-US"/>
@@ -2092,7 +2354,7 @@
         </w:rPr>
         <w:t>and the Frenchman Paul Doumer</w:t>
       </w:r>
-      <w:ins w:id="5" w:author="Mike Taylor" w:date="2024-12-18T01:26:41Z">
+      <w:ins w:id="28" w:author="Mike Taylor" w:date="2024-12-18T01:26:41Z">
         <w:r>
           <w:rPr>
             <w:lang w:val="en-US"/>
@@ -2100,7 +2362,7 @@
           <w:t xml:space="preserve"> </w:t>
         </w:r>
       </w:ins>
-      <w:ins w:id="6" w:author="Mike Taylor" w:date="2024-12-18T01:26:41Z">
+      <w:ins w:id="29" w:author="Mike Taylor" w:date="2024-12-18T01:26:41Z">
         <w:r>
           <w:rPr>
             <w:lang w:val="en-US"/>
@@ -2246,7 +2508,21 @@
         <w:rPr>
           <w:lang w:val="en-US"/>
         </w:rPr>
-        <w:t xml:space="preserve">The original casts had now all been given away, but requests kept coming in, which led Carnegie and Holland to have another five casts prepared. The first planned donation, to Rio de Janeiro, was thwarted by the tumultuous quagmire of Brazilian politics. However, a cast was installed in St. Petersburg, Russia in June and July of 1910, again supervised by Holland, who confided to Carnegie that he was “really getting tired of ‘the old Dip’” (Nieuwland 2019:232), together with Coggeshall. Holland (1910b, 1913:249–250) told colorful and somewhat contradictory tales of the in-progress mount’s catastrophic collapse when visited by a party of officials, and these have been retold (e.g., Krishtalka 1988:15–16). But Coggeshall’s (1951c:313–314) published reminiscences of his work in Russia with </w:t>
+        <w:t xml:space="preserve">The original casts had now all been given away, but requests kept coming in, which led Carnegie and Holland to have another five casts prepared. The first planned donation, to Rio de Janeiro, was thwarted by the </w:t>
+      </w:r>
+      <w:del w:id="30" w:author="Mike Taylor" w:date="2024-12-18T02:18:09Z">
+        <w:r>
+          <w:rPr>
+            <w:lang w:val="en-US"/>
+          </w:rPr>
+          <w:delText xml:space="preserve">tumultuous </w:delText>
+        </w:r>
+      </w:del>
+      <w:r>
+        <w:rPr>
+          <w:lang w:val="en-US"/>
+        </w:rPr>
+        <w:t xml:space="preserve">quagmire of Brazilian politics. However, a cast was installed in St. Petersburg, Russia in June and July of 1910, again supervised by Holland, who confided to Carnegie that he was “really getting tired of ‘the old Dip’” (Nieuwland 2019:232), together with Coggeshall. Holland (1910b, 1913:249–250) told colorful and somewhat contradictory tales of the in-progress mount’s catastrophic collapse when visited by a party of officials, and these have been retold (e.g., Krishtalka 1988:15–16). But Coggeshall’s (1951c:313–314) published reminiscences of his work in Russia with </w:t>
       </w:r>
       <w:r>
         <w:rPr>
@@ -2486,7 +2762,29 @@
         <w:rPr>
           <w:lang w:val="en-US"/>
         </w:rPr>
-        <w:t xml:space="preserve">The outbreak of World War One put an end to Carnegie’s arbitration campaign, and affected him deeply as a person: he retreated almost entirely from public life to his New York apartment, where he died in 1919. As a consequence, the </w:t>
+        <w:t xml:space="preserve">The outbreak of World War </w:t>
+      </w:r>
+      <w:del w:id="31" w:author="Mike Taylor" w:date="2024-12-18T02:19:02Z">
+        <w:r>
+          <w:rPr>
+            <w:lang w:val="en-US"/>
+          </w:rPr>
+          <w:delText>One</w:delText>
+        </w:r>
+      </w:del>
+      <w:ins w:id="32" w:author="Mike Taylor" w:date="2024-12-18T02:19:02Z">
+        <w:r>
+          <w:rPr>
+            <w:lang w:val="en-US"/>
+          </w:rPr>
+          <w:t>I</w:t>
+        </w:r>
+      </w:ins>
+      <w:r>
+        <w:rPr>
+          <w:lang w:val="en-US"/>
+        </w:rPr>
+        <w:t xml:space="preserve"> put an end to Carnegie’s arbitration campaign, and affected him deeply as a person: he retreated almost entirely from public life to his New York apartment, where he died in 1919. As a consequence, the </w:t>
       </w:r>
       <w:r>
         <w:rPr>
@@ -2623,7 +2921,29 @@
         <w:rPr>
           <w:lang w:val="en-US"/>
         </w:rPr>
-        <w:t xml:space="preserve"> was completed, boxed, and shipped to Munich’s Bayerische Staatssammlung für Paläontologie und Geologie in November and December of 1934, completing an exchange for fossils received from Germany five years previously (Carnegie Institute 1934:40). On arrival, however, the cast was not mounted, but instead stored in the basement of the Alte Akademie, which also housed the rest of the paleontological collections. The replica was long assumed to have been destroyed during World War Two, specifically during a British Royal Air Force bombing in April 1944, along with the </w:t>
+        <w:t xml:space="preserve"> was completed, boxed, and shipped to Munich’s Bayerische Staatssammlung für Paläontologie und Geologie in November and December of 1934, completing an exchange for fossils received from Germany five years previously (Carnegie Institute 1934:40). On arrival, however, the cast was not mounted, but instead stored in the basement of the Alte Akademie, which also housed the rest of the paleontological collections. The replica was long assumed to have been destroyed during World War </w:t>
+      </w:r>
+      <w:del w:id="33" w:author="Mike Taylor" w:date="2024-12-18T02:19:05Z">
+        <w:r>
+          <w:rPr>
+            <w:lang w:val="en-US"/>
+          </w:rPr>
+          <w:delText>Two</w:delText>
+        </w:r>
+      </w:del>
+      <w:ins w:id="34" w:author="Mike Taylor" w:date="2024-12-18T02:19:05Z">
+        <w:r>
+          <w:rPr>
+            <w:lang w:val="en-US"/>
+          </w:rPr>
+          <w:t>II</w:t>
+        </w:r>
+      </w:ins>
+      <w:r>
+        <w:rPr>
+          <w:lang w:val="en-US"/>
+        </w:rPr>
+        <w:t xml:space="preserve">, specifically during a British Royal Air Force bombing in April 1944, along with the </w:t>
       </w:r>
       <w:r>
         <w:rPr>
@@ -2996,7 +3316,21 @@
         <w:rPr>
           <w:lang w:val="en-US"/>
         </w:rPr>
-        <w:t xml:space="preserve"> (Holland 1924:399). The species has since been made the type species of the genus </w:t>
+        <w:t xml:space="preserve"> (Holland 1924:399). The species has since been made the type species of the </w:t>
+      </w:r>
+      <w:ins w:id="35" w:author="Mike Taylor" w:date="2024-12-18T02:26:27Z">
+        <w:r>
+          <w:rPr>
+            <w:lang w:val="en-US"/>
+          </w:rPr>
+          <w:t xml:space="preserve">new </w:t>
+        </w:r>
+      </w:ins>
+      <w:r>
+        <w:rPr>
+          <w:lang w:val="en-US"/>
+        </w:rPr>
+        <w:t xml:space="preserve">genus </w:t>
       </w:r>
       <w:r>
         <w:rPr>
@@ -3900,7 +4234,57 @@
         <w:rPr>
           <w:lang w:val="en-US"/>
         </w:rPr>
-        <w:t xml:space="preserve"> being unknown at the time. They were reconstructed in a semi-plantigrade posture now known to be inaccurate, and reconstructed with unguals on each of the first three digits (Figure 14A–B, Figure 17A), although it was already known at the time of mounting that sauropod forefeet had claws on only the first digit (Osborn 1904:181). Only nearly a century later, in the second quarter of 1999, were these errors remedied, when Norman Wuerthele and one of us (Henrici) made casts of the forefeet of CM 662 (Carnegie Institute 1999:2), which were installed on the mount shortly thereafter (Figure 17C). Although CM 662 was originally a Carnegie Museum specimen, by this point it was at the Houston Museum of Natural Science.</w:t>
+        <w:t xml:space="preserve"> being unknown at the time. They were reconstructed in a semi-plantigrade posture now known to be inaccurate, and reconstructed with unguals on each of the first three digits (Figure 14A–B, Figure 17A), although it was already known at the time of mounting that sauropod forefeet had claws on only the first digit (Osborn 1904:181). </w:t>
+      </w:r>
+      <w:del w:id="36" w:author="Mike Taylor" w:date="2024-12-18T02:27:18Z">
+        <w:r>
+          <w:rPr>
+            <w:lang w:val="en-US"/>
+          </w:rPr>
+          <w:delText>Only n</w:delText>
+        </w:r>
+      </w:del>
+      <w:ins w:id="37" w:author="Mike Taylor" w:date="2024-12-18T02:27:18Z">
+        <w:r>
+          <w:rPr>
+            <w:lang w:val="en-US"/>
+          </w:rPr>
+          <w:t>N</w:t>
+        </w:r>
+      </w:ins>
+      <w:r>
+        <w:rPr>
+          <w:lang w:val="en-US"/>
+        </w:rPr>
+        <w:t xml:space="preserve">early a century later, in the second quarter of 1999, </w:t>
+      </w:r>
+      <w:del w:id="38" w:author="Mike Taylor" w:date="2024-12-18T02:27:28Z">
+        <w:r>
+          <w:rPr>
+            <w:lang w:val="en-US"/>
+          </w:rPr>
+          <w:delText xml:space="preserve">were </w:delText>
+        </w:r>
+      </w:del>
+      <w:r>
+        <w:rPr>
+          <w:lang w:val="en-US"/>
+        </w:rPr>
+        <w:t xml:space="preserve">these errors </w:t>
+      </w:r>
+      <w:ins w:id="39" w:author="Mike Taylor" w:date="2024-12-18T02:27:30Z">
+        <w:r>
+          <w:rPr>
+            <w:lang w:val="en-US"/>
+          </w:rPr>
+          <w:t xml:space="preserve">were finally </w:t>
+        </w:r>
+      </w:ins>
+      <w:r>
+        <w:rPr>
+          <w:lang w:val="en-US"/>
+        </w:rPr>
+        <w:t>remedied, when Norman Wuerthele and one of us (Henrici) made casts of the forefeet of CM 662 (Carnegie Institute 1999:2), which were installed on the mount shortly thereafter (Figure 17C). Although CM 662 was originally a Carnegie Museum specimen, by this point it was at the Houston Museum of Natural Science.</w:t>
       </w:r>
     </w:p>
     <w:p>
@@ -4074,7 +4458,29 @@
         <w:rPr>
           <w:lang w:val="en-US"/>
         </w:rPr>
-        <w:t xml:space="preserve"> (Holland 1924:399). It was for this reason that, unlike their predecessors, the sculpted forefeet based on those of CM 662 remained in the Carnegie mount for less than a decade. During the 2007 remount, the forefeet were replaced once more, this time with scaled-up sculptures based on casts of the putative </w:t>
+        <w:t xml:space="preserve"> (Holland 1924:399). It was for this reason that, unlike their predecessors, the </w:t>
+      </w:r>
+      <w:del w:id="40" w:author="Mike Taylor" w:date="2024-12-18T02:33:47Z">
+        <w:r>
+          <w:rPr>
+            <w:lang w:val="en-US"/>
+          </w:rPr>
+          <w:delText>sculpted</w:delText>
+        </w:r>
+      </w:del>
+      <w:ins w:id="41" w:author="Mike Taylor" w:date="2024-12-18T02:33:47Z">
+        <w:r>
+          <w:rPr>
+            <w:lang w:val="en-US"/>
+          </w:rPr>
+          <w:t>cast</w:t>
+        </w:r>
+      </w:ins>
+      <w:r>
+        <w:rPr>
+          <w:lang w:val="en-US"/>
+        </w:rPr>
+        <w:t xml:space="preserve"> forefeet based on those of CM 662 remained in the Carnegie mount for less than a decade. During the 2007 remount, the forefeet were replaced once more, this time with scaled-up sculptures based on casts of the putative </w:t>
       </w:r>
       <w:r>
         <w:rPr>
@@ -4088,7 +4494,29 @@
         <w:rPr>
           <w:lang w:val="en-US"/>
         </w:rPr>
-        <w:t xml:space="preserve"> manus WDC-FS001A described by Bedell and Trexler (2005) (Figure 17D). At this point the old CM 662-based sculptures were moved into the collection and given their own catalog number, CM 81786.</w:t>
+        <w:t xml:space="preserve"> manus WDC-FS001A described by Bedell and Trexler (2005) (Figure 17D). At this point the old CM 662-based </w:t>
+      </w:r>
+      <w:del w:id="42" w:author="Mike Taylor" w:date="2024-12-18T02:34:04Z">
+        <w:r>
+          <w:rPr>
+            <w:lang w:val="en-US"/>
+          </w:rPr>
+          <w:delText>sculptures</w:delText>
+        </w:r>
+      </w:del>
+      <w:ins w:id="43" w:author="Mike Taylor" w:date="2024-12-18T02:34:04Z">
+        <w:r>
+          <w:rPr>
+            <w:lang w:val="en-US"/>
+          </w:rPr>
+          <w:t>casts</w:t>
+        </w:r>
+      </w:ins>
+      <w:r>
+        <w:rPr>
+          <w:lang w:val="en-US"/>
+        </w:rPr>
+        <w:t xml:space="preserve"> were moved into the collection and given their own catalog number, CM 81786.</w:t>
       </w:r>
     </w:p>
     <w:p>
@@ -4439,7 +4867,7 @@
         </w:rPr>
         <w:t xml:space="preserve">The BYU humerus, radius and ulna respectively measure 61, 47 and 48 </w:t>
       </w:r>
-      <w:ins w:id="7" w:author="Mike Taylor" w:date="2024-12-18T01:29:00Z">
+      <w:ins w:id="44" w:author="Mike Taylor" w:date="2024-12-18T01:29:00Z">
         <w:r>
           <w:rPr>
             <w:lang w:val="en-US"/>
@@ -4533,7 +4961,21 @@
         <w:rPr>
           <w:lang w:val="en-US"/>
         </w:rPr>
-        <w:t>Regarding CM 94, Hatcher (1901:4) listed among its bones 20 caudals and 11 vertebrae that were not at that point sufficiently prepared to be identified. He also noted that the caudal “sequence” was found disarticulated, and that the elements cataloged under this specimen number “doubtless pertain to two or more individuals” (Hatcher 1901:34). One of the 11 unprepared vertebrae, one (field no. 5) was subsequently identified as a cervical, but the other ten are probably all caudals (McIntosh 2005b). This gives us a total of at most 30 caudals from this specimen, which is in accord with Hatcher’s (1901:34) assessment of “between twenty and thirty other caudals”. (How can we explain the multiple individuals Hatcher alluded to? No information survives to our knowledge. We might speculate that some of the interloper elements were actually caudals of CM 84, but were that so then Hatcher would likely have raised the possibility.)</w:t>
+        <w:t>Regarding CM 94, Hatcher (1901:4) listed among its bones 20 caudals and 11 vertebrae that were not at that point sufficiently prepared to be identified. He also noted that the caudal “sequence” was found disarticulated, and that the elements cataloged under this specimen number “doubtless pertain to two or more individuals” (Hatcher 1901:34). O</w:t>
+      </w:r>
+      <w:del w:id="45" w:author="Mike Taylor" w:date="2024-12-18T02:57:17Z">
+        <w:r>
+          <w:rPr>
+            <w:lang w:val="en-US"/>
+          </w:rPr>
+          <w:delText>ne o</w:delText>
+        </w:r>
+      </w:del>
+      <w:r>
+        <w:rPr>
+          <w:lang w:val="en-US"/>
+        </w:rPr>
+        <w:t>f the 11 unprepared vertebrae, one (field no. 5) was subsequently identified as a cervical, but the other ten are probably all caudals (McIntosh 2005b). This gives us a total of at most 30 caudals from this specimen, which is in accord with Hatcher’s (1901:34) assessment of “between twenty and thirty other caudals”. (How can we explain the multiple individuals Hatcher alluded to? No information survives to our knowledge. We might speculate that some of the interloper elements were actually caudals of CM 84, but were that so then Hatcher would likely have raised the possibility.)</w:t>
       </w:r>
     </w:p>
     <w:p>
@@ -4590,7 +5032,7 @@
         </w:rPr>
         <w:t xml:space="preserve"> specimen initially numbered CM 662</w:t>
       </w:r>
-      <w:del w:id="8" w:author="Mike Taylor" w:date="2024-12-18T01:41:01Z">
+      <w:del w:id="46" w:author="Mike Taylor" w:date="2024-12-18T01:41:01Z">
         <w:r>
           <w:rPr>
             <w:lang w:val="en-US"/>
@@ -4613,7 +5055,17 @@
       </w:pPr>
       <w:r>
         <w:rPr/>
-        <w:t>It seems likely, then, that at least seven of the caudal vertebrae used in the mount in the ranges 13–31 and 33–36 were probably plaster casts. McIntosh (2005b) stated that the two fused pairs 20–21 and 24–25 are “certainly real.” When the PFP team was disassembling the original mount in 2005, they analyzed the individual elements, and Scott Lucas sent a list of nine plaster caudals: those in positions 13–16, 31, 32, and 33–35 — which is compatible with the two fused pairs being real bone. Even this list cannot be straightforwardly interpreted, however, as it contains one too many caudals in the range 13–36, including two that are both numbered 32 — it is the more anterior of these two “32nd caudals” that is listed as plaster. It may not be coincidental) that Ca32 is the only vertebra in the Ca13–36 sequence that is listed by Holland (</w:t>
+        <w:t>It seems likely, then, that at least seven of the caudal vertebrae used in the mount in the ranges 13–31 and 33–36 were probably plaster casts. McIntosh (2005b) stated that the two fused pairs 20–21 and 24–25 are “certainly real.” When the PFP team was disassembling the original mount in 2005, they analyzed the individual elements, and Scott Lucas sent a list of nine plaster caudals: those in positions 13–16, 31, 32, and 33–35 — which is compatible with the two fused pairs being real bone. Even this list cannot be straightforwardly interpreted, however, as it contains one too many caudals in the range 13–36, including two that are both numbered 32 — it is the more anterior of these two “32nd caudals” that is listed as plaster. It may not be coincidental</w:t>
+      </w:r>
+      <w:del w:id="47" w:author="Mike Taylor" w:date="2024-12-18T02:57:40Z">
+        <w:r>
+          <w:rPr/>
+          <w:delText>)</w:delText>
+        </w:r>
+      </w:del>
+      <w:r>
+        <w:rPr/>
+        <w:t xml:space="preserve"> that Ca32 is the only vertebra in the Ca13–36 sequence that is listed by Holland (</w:t>
       </w:r>
       <w:r>
         <w:rPr>
@@ -4761,7 +5213,51 @@
         <w:rPr>
           <w:lang w:val="en-US"/>
         </w:rPr>
-        <w:t>), clearly show that these elements were real bone and not casts. (Incidentally, Holland’s (1906:plate XXIX) illustrations of these caudals do not closely resemble the actual fossils.) Perhaps the phrase “original mount” in this note referred to the state of the mount as it was just before the 2007 remount, but even under this interpretation it is incorrect at least as regards caudals 37–46.</w:t>
+        <w:t xml:space="preserve">), clearly show that these elements were real bone and not casts. (Incidentally, Holland’s </w:t>
+      </w:r>
+      <w:del w:id="48" w:author="Mike Taylor" w:date="2024-12-18T02:58:04Z">
+        <w:r>
+          <w:rPr>
+            <w:lang w:val="en-US"/>
+          </w:rPr>
+          <w:delText>(</w:delText>
+        </w:r>
+      </w:del>
+      <w:ins w:id="49" w:author="Mike Taylor" w:date="2024-12-18T02:58:05Z">
+        <w:r>
+          <w:rPr>
+            <w:lang w:val="en-US"/>
+          </w:rPr>
+          <w:t>[</w:t>
+        </w:r>
+      </w:ins>
+      <w:r>
+        <w:rPr>
+          <w:lang w:val="en-US"/>
+        </w:rPr>
+        <w:t>1906:plate XXIX</w:t>
+      </w:r>
+      <w:ins w:id="50" w:author="Mike Taylor" w:date="2024-12-18T02:58:07Z">
+        <w:r>
+          <w:rPr>
+            <w:lang w:val="en-US"/>
+          </w:rPr>
+          <w:t>]</w:t>
+        </w:r>
+      </w:ins>
+      <w:del w:id="51" w:author="Mike Taylor" w:date="2024-12-18T02:58:08Z">
+        <w:r>
+          <w:rPr>
+            <w:lang w:val="en-US"/>
+          </w:rPr>
+          <w:delText>)</w:delText>
+        </w:r>
+      </w:del>
+      <w:r>
+        <w:rPr>
+          <w:lang w:val="en-US"/>
+        </w:rPr>
+        <w:t xml:space="preserve"> illustrations of these caudals do not closely resemble the actual fossils.) Perhaps the phrase “original mount” in this note referred to the state of the mount as it was just before the 2007 remount, but even under this interpretation it is incorrect at least as regards caudals 37–46.</w:t>
       </w:r>
     </w:p>
     <w:p>
@@ -5837,7 +6333,7 @@
         </w:rPr>
         <w:t xml:space="preserve"> (Figure 13). We are grateful to all those who allowed us to use their photographs: Mathew J. Wedel (Western University of Health Sciences) provided the photograph of the Carnegie mount (Figure 1); </w:t>
       </w:r>
-      <w:ins w:id="9" w:author="Mike Taylor" w:date="2024-12-18T01:41:49Z">
+      <w:ins w:id="52" w:author="Mike Taylor" w:date="2024-12-18T01:41:49Z">
         <w:r>
           <w:rPr>
             <w:lang w:val="en-US"/>
@@ -5904,7 +6400,7 @@
         </w:rPr>
         <w:t>We thank Ken Carpenter</w:t>
       </w:r>
-      <w:del w:id="10" w:author="Mike Taylor" w:date="2024-12-18T01:45:30Z">
+      <w:del w:id="53" w:author="Mike Taylor" w:date="2024-12-18T01:45:30Z">
         <w:r>
           <w:rPr>
             <w:lang w:val="en-US"/>
@@ -5924,7 +6420,7 @@
         <w:pStyle w:val="BodyText"/>
         <w:spacing w:lineRule="auto" w:line="480"/>
         <w:rPr>
-          <w:ins w:id="11" w:author="Mike Taylor" w:date="2024-12-18T01:44:13Z"/>
+          <w:ins w:id="54" w:author="Mike Taylor" w:date="2024-12-18T01:44:13Z"/>
         </w:rPr>
       </w:pPr>
       <w:r>
@@ -5954,7 +6450,7 @@
         <w:spacing w:lineRule="auto" w:line="480"/>
         <w:rPr/>
       </w:pPr>
-      <w:ins w:id="12" w:author="Mike Taylor" w:date="2024-12-18T01:44:13Z">
+      <w:ins w:id="55" w:author="Mike Taylor" w:date="2024-12-18T01:44:13Z">
         <w:r>
           <w:rPr>
             <w:lang w:val="en-US"/>
@@ -5962,7 +6458,7 @@
           <w:t>We thank John Wible (Carnegie Museum) for his editorial handling of this manuscript</w:t>
         </w:r>
       </w:ins>
-      <w:ins w:id="13" w:author="Mike Taylor" w:date="2024-12-18T01:45:50Z">
+      <w:ins w:id="56" w:author="Mike Taylor" w:date="2024-12-18T01:45:50Z">
         <w:r>
           <w:rPr>
             <w:lang w:val="en-US"/>
@@ -17952,7 +18448,21 @@
         <w:rPr>
           <w:lang w:val="en-US"/>
         </w:rPr>
-        <w:t xml:space="preserve"> William J. Holland, second director of the Carnegie Museum, whom Carnegie tasked with sourcing a giant dinosaur to exhibit and who later published extensively on </w:t>
+        <w:t xml:space="preserve"> William J. Holland, second director of the Carnegie Museum, who</w:t>
+      </w:r>
+      <w:del w:id="57" w:author="Mike Taylor" w:date="2024-12-18T02:58:38Z">
+        <w:r>
+          <w:rPr>
+            <w:lang w:val="en-US"/>
+          </w:rPr>
+          <w:delText>m</w:delText>
+        </w:r>
+      </w:del>
+      <w:r>
+        <w:rPr>
+          <w:lang w:val="en-US"/>
+        </w:rPr>
+        <w:t xml:space="preserve"> Carnegie tasked with sourcing a giant dinosaur to exhibit and who later published extensively on </w:t>
       </w:r>
       <w:r>
         <w:rPr>
@@ -19028,7 +19538,37 @@
         <w:rPr>
           <w:lang w:val="en-US"/>
         </w:rPr>
-        <w:t xml:space="preserve"> at the Carnegie Museum, in right anterolateral view. This is believed to be a cast of the complete and largely undistorted diplodocine cranium and mandible CM 11161. Note the realistic bone texture, including damage, especially on the mandible. Photograph by Joshua Franzos, used with permission.</w:t>
+        <w:t xml:space="preserve"> at the Carnegie Museum, in right anterolateral view. This is believed to be a cast of the complete and largely undistorted diplodocine cranium and mandible CM 11161. Note the realistic bone texture, including damage, especially on the mandible. </w:t>
+      </w:r>
+      <w:ins w:id="58" w:author="Mike Taylor" w:date="2024-12-18T02:59:45Z">
+        <w:r>
+          <w:rPr>
+            <w:lang w:val="en-US"/>
+          </w:rPr>
+          <w:t xml:space="preserve">The mounted skull includes the sclerotic ring in the left orbit but omits this structure from the right orbit, </w:t>
+        </w:r>
+      </w:ins>
+      <w:ins w:id="59" w:author="Mike Taylor" w:date="2024-12-18T02:59:45Z">
+        <w:r>
+          <w:rPr>
+            <w:lang w:val="en-US"/>
+          </w:rPr>
+          <w:t xml:space="preserve">as </w:t>
+        </w:r>
+      </w:ins>
+      <w:ins w:id="60" w:author="Mike Taylor" w:date="2024-12-18T02:59:45Z">
+        <w:r>
+          <w:rPr>
+            <w:lang w:val="en-US"/>
+          </w:rPr>
+          <w:t xml:space="preserve">in the original CM 11161 fossil. </w:t>
+        </w:r>
+      </w:ins>
+      <w:r>
+        <w:rPr>
+          <w:lang w:val="en-US"/>
+        </w:rPr>
+        <w:t>Photograph by Joshua Franzos, used with permission.</w:t>
       </w:r>
     </w:p>
     <w:p>
@@ -19515,7 +20055,7 @@
         </w:rPr>
         <w:t xml:space="preserve"> HMNS 175 (formerly CM 662). Scale bar 10 cm. Reproduced </w:t>
       </w:r>
-      <w:del w:id="14" w:author="Mike Taylor" w:date="2024-12-18T01:46:31Z">
+      <w:del w:id="61" w:author="Mike Taylor" w:date="2024-12-18T01:46:31Z">
         <w:r>
           <w:rPr>
             <w:lang w:val="en-US"/>

</xml_diff>

<commit_message>
Make currency-converter website a link
</commit_message>
<xml_diff>
--- a/submission/annals/revision/Taylor26Oct31-manuscript-TaylorEtAl--Annals--composition-of-the-Carnegie-Diplodocus.docx
+++ b/submission/annals/revision/Taylor26Oct31-manuscript-TaylorEtAl--Annals--composition-of-the-Carnegie-Diplodocus.docx
@@ -630,17 +630,9 @@
           <w:rPr>
             <w:lang w:val="en-US"/>
           </w:rPr>
-          <w:t xml:space="preserve"> </w:t>
+          <w:t xml:space="preserve"> (CMNH)</w:t>
         </w:r>
       </w:ins>
-      <w:ins w:id="1" w:author="Mike Taylor" w:date="2024-12-18T02:08:07Z">
-        <w:r>
-          <w:rPr>
-            <w:lang w:val="en-US"/>
-          </w:rPr>
-          <w:t>(CMNH)</w:t>
-        </w:r>
-      </w:ins>
       <w:r>
         <w:rPr>
           <w:lang w:val="en-US"/>
@@ -661,7 +653,7 @@
         </w:rPr>
         <w:t xml:space="preserve"> </w:t>
       </w:r>
-      <w:del w:id="2" w:author="Mike Taylor" w:date="2024-12-18T02:09:15Z">
+      <w:del w:id="1" w:author="Mike Taylor" w:date="2024-12-18T02:09:15Z">
         <w:r>
           <w:rPr>
             <w:lang w:val="en-US"/>
@@ -669,7 +661,7 @@
           <w:delText>(</w:delText>
         </w:r>
       </w:del>
-      <w:ins w:id="3" w:author="Mike Taylor" w:date="2024-12-18T02:09:16Z">
+      <w:ins w:id="2" w:author="Mike Taylor" w:date="2024-12-18T02:09:16Z">
         <w:r>
           <w:rPr>
             <w:lang w:val="en-US"/>
@@ -705,7 +697,7 @@
         </w:rPr>
         <w:t>delfsi</w:t>
       </w:r>
-      <w:ins w:id="4" w:author="Mike Taylor" w:date="2024-12-18T02:09:20Z">
+      <w:ins w:id="3" w:author="Mike Taylor" w:date="2024-12-18T02:09:20Z">
         <w:r>
           <w:rPr>
             <w:i w:val="false"/>
@@ -715,7 +707,7 @@
           <w:t>]</w:t>
         </w:r>
       </w:ins>
-      <w:del w:id="5" w:author="Mike Taylor" w:date="2024-12-18T02:09:23Z">
+      <w:del w:id="4" w:author="Mike Taylor" w:date="2024-12-18T02:09:23Z">
         <w:r>
           <w:rPr>
             <w:lang w:val="en-US"/>
@@ -729,7 +721,7 @@
         </w:rPr>
         <w:t xml:space="preserve"> was excavated between 1954 and 1957 </w:t>
       </w:r>
-      <w:del w:id="6" w:author="Mike Taylor" w:date="2024-12-18T02:09:34Z">
+      <w:del w:id="5" w:author="Mike Taylor" w:date="2024-12-18T02:09:34Z">
         <w:r>
           <w:rPr>
             <w:lang w:val="en-US"/>
@@ -737,7 +729,7 @@
           <w:delText>(</w:delText>
         </w:r>
       </w:del>
-      <w:ins w:id="7" w:author="Mike Taylor" w:date="2024-12-18T02:09:35Z">
+      <w:ins w:id="6" w:author="Mike Taylor" w:date="2024-12-18T02:09:35Z">
         <w:r>
           <w:rPr>
             <w:lang w:val="en-US"/>
@@ -751,7 +743,7 @@
         </w:rPr>
         <w:t>McIntosh and Williams 1998:4–5</w:t>
       </w:r>
-      <w:ins w:id="8" w:author="Mike Taylor" w:date="2024-12-18T02:09:37Z">
+      <w:ins w:id="7" w:author="Mike Taylor" w:date="2024-12-18T02:09:37Z">
         <w:r>
           <w:rPr>
             <w:lang w:val="en-US"/>
@@ -759,7 +751,7 @@
           <w:t>]</w:t>
         </w:r>
       </w:ins>
-      <w:del w:id="9" w:author="Mike Taylor" w:date="2024-12-18T02:09:38Z">
+      <w:del w:id="8" w:author="Mike Taylor" w:date="2024-12-18T02:09:38Z">
         <w:r>
           <w:rPr>
             <w:lang w:val="en-US"/>
@@ -1213,7 +1205,7 @@
         </w:rPr>
         <w:t xml:space="preserve"> published an article written five days earlier by Grant Jones entitled “An animal 130 feet in length” (Jones 1898). It reported the discovery by William H. Reed of “the petrified bones of the most colossal animal ever taken from the earth’s stratas [sic]”, claiming an exaggerated length of eight feet for a femur, despite including an illustration of Reed standing next to the femur that showed him slightly taller than it. The article optimistically extrapolated a total length of 130 feet, hip height of 35 feet and shoulder height of 25 feet. </w:t>
       </w:r>
-      <w:ins w:id="10" w:author="Mike Taylor" w:date="2024-12-18T02:12:02Z">
+      <w:ins w:id="9" w:author="Mike Taylor" w:date="2024-12-18T02:12:02Z">
         <w:r>
           <w:rPr>
             <w:lang w:val="en-US"/>
@@ -1282,7 +1274,7 @@
         </w:rPr>
         <w:t xml:space="preserve"> — hurry AC” (Figure 3). He sent this to William J. Holland (Figure 2B), director of the Carnegie Museum, and followed it with a cheque for $10,000 (about $3</w:t>
       </w:r>
-      <w:del w:id="11" w:author="Mike Taylor" w:date="2024-12-18T01:20:31Z">
+      <w:del w:id="10" w:author="Mike Taylor" w:date="2024-12-18T01:20:31Z">
         <w:r>
           <w:rPr>
             <w:u w:val="none"/>
@@ -1291,7 +1283,7 @@
           <w:delText>7</w:delText>
         </w:r>
       </w:del>
-      <w:ins w:id="12" w:author="Mike Taylor" w:date="2024-12-18T01:20:31Z">
+      <w:ins w:id="11" w:author="Mike Taylor" w:date="2024-12-18T01:20:31Z">
         <w:r>
           <w:rPr>
             <w:u w:val="none"/>
@@ -1307,7 +1299,16 @@
         </w:rPr>
         <w:t>0,000 today</w:t>
       </w:r>
-      <w:ins w:id="13" w:author="Mike Taylor" w:date="2024-12-18T01:20:32Z">
+      <w:ins w:id="12" w:author="Mike Taylor" w:date="2024-12-18T01:20:32Z">
+        <w:r>
+          <w:rPr>
+            <w:u w:val="none"/>
+            <w:lang w:val="en-US"/>
+          </w:rPr>
+          <w:t xml:space="preserve"> according to</w:t>
+        </w:r>
+      </w:ins>
+      <w:ins w:id="13" w:author="Mike Taylor" w:date="2024-12-28T08:51:31Z">
         <w:r>
           <w:rPr>
             <w:u w:val="none"/>
@@ -1316,15 +1317,18 @@
           <w:t xml:space="preserve"> </w:t>
         </w:r>
       </w:ins>
-      <w:ins w:id="14" w:author="Mike Taylor" w:date="2024-12-18T01:20:32Z">
-        <w:r>
-          <w:rPr>
-            <w:u w:val="none"/>
-            <w:lang w:val="en-US"/>
-          </w:rPr>
-          <w:t>according to in2013dollars.com</w:t>
-        </w:r>
-      </w:ins>
+      <w:hyperlink r:id="rId7">
+        <w:ins w:id="14" w:author="Mike Taylor" w:date="2024-12-28T08:51:31Z">
+          <w:r>
+            <w:rPr>
+              <w:rStyle w:val="Hyperlink"/>
+              <w:u w:val="none"/>
+              <w:lang w:val="en-US"/>
+            </w:rPr>
+            <w:t>https://www.in2013dollars.com/</w:t>
+          </w:r>
+        </w:ins>
+      </w:hyperlink>
       <w:r>
         <w:rPr>
           <w:u w:val="none"/>
@@ -1664,34 +1668,10 @@
           <w:rPr>
             <w:lang w:val="en-US"/>
           </w:rPr>
-          <w:t xml:space="preserve"> </w:t>
+          <w:t xml:space="preserve"> was part of a peace movement that aspired to put an end to war through the creation of a system of arbitration for the resolution of international conflict. F</w:t>
         </w:r>
       </w:ins>
       <w:ins w:id="17" w:author="Mike Taylor" w:date="2024-12-18T02:23:17Z">
-        <w:r>
-          <w:rPr>
-            <w:lang w:val="en-US"/>
-          </w:rPr>
-          <w:t>was part of a peace movement that</w:t>
-        </w:r>
-      </w:ins>
-      <w:ins w:id="18" w:author="Mike Taylor" w:date="2024-12-18T02:23:17Z">
-        <w:r>
-          <w:rPr>
-            <w:lang w:val="en-US"/>
-          </w:rPr>
-          <w:t xml:space="preserve"> </w:t>
-        </w:r>
-      </w:ins>
-      <w:ins w:id="19" w:author="Mike Taylor" w:date="2024-12-18T02:23:17Z">
-        <w:r>
-          <w:rPr>
-            <w:lang w:val="en-US"/>
-          </w:rPr>
-          <w:t>aspired to put an end to war through the creation of a system of arbitration for the resolution of international conflict. F</w:t>
-        </w:r>
-      </w:ins>
-      <w:ins w:id="20" w:author="Mike Taylor" w:date="2024-12-18T02:23:17Z">
         <w:r>
           <w:rPr>
             <w:rFonts w:eastAsia="Songti SC" w:cs="Arial Unicode MS"/>
@@ -1704,7 +1684,7 @@
           <w:t>o</w:t>
         </w:r>
       </w:ins>
-      <w:ins w:id="21" w:author="Mike Taylor" w:date="2024-12-18T02:23:17Z">
+      <w:ins w:id="18" w:author="Mike Taylor" w:date="2024-12-18T02:23:17Z">
         <w:r>
           <w:rPr>
             <w:lang w:val="en-US"/>
@@ -1718,7 +1698,7 @@
         </w:rPr>
         <w:t xml:space="preserve">, keen to gain favor with men of influence, </w:t>
       </w:r>
-      <w:ins w:id="22" w:author="Mike Taylor" w:date="2024-12-18T02:24:37Z">
+      <w:ins w:id="19" w:author="Mike Taylor" w:date="2024-12-18T02:24:37Z">
         <w:r>
           <w:rPr>
             <w:lang w:val="en-US"/>
@@ -1998,7 +1978,7 @@
         </w:rPr>
         <w:t xml:space="preserve"> specimens in Brussels (Belgium), but they maintained little to no contact outside the francophone world, and guarded their secrets. Coggeshall had to work out for himself how the cast bones could be mounted in a lifelike posture, informed by some experience with fossil mounts in his previous post at the AMNH, but nothing on the scale of a complete sauropod. The mounting was carried out by a team of three: Coggeshall himself aided by Agostini and </w:t>
       </w:r>
-      <w:ins w:id="23" w:author="Mike Taylor" w:date="2024-12-18T02:17:28Z">
+      <w:ins w:id="20" w:author="Mike Taylor" w:date="2024-12-18T02:17:28Z">
         <w:r>
           <w:rPr>
             <w:lang w:val="en-US"/>
@@ -2006,7 +1986,7 @@
           <w:t>Arthur</w:t>
         </w:r>
       </w:ins>
-      <w:ins w:id="24" w:author="Mike Taylor" w:date="2024-12-18T02:17:28Z">
+      <w:ins w:id="21" w:author="Mike Taylor" w:date="2024-12-18T02:17:28Z">
         <w:r>
           <w:rPr>
             <w:rFonts w:eastAsia="Songti SC" w:cs="Arial Unicode MS"/>
@@ -2025,7 +2005,7 @@
         </w:rPr>
         <w:t>L</w:t>
       </w:r>
-      <w:ins w:id="25" w:author="Mike Taylor" w:date="2024-12-18T02:17:36Z">
+      <w:ins w:id="22" w:author="Mike Taylor" w:date="2024-12-18T02:17:36Z">
         <w:r>
           <w:rPr>
             <w:lang w:val="en-US"/>
@@ -2039,7 +2019,7 @@
         </w:rPr>
         <w:t>. S. Coggeshall (Coggeshall 1951b:276)</w:t>
       </w:r>
-      <w:del w:id="26" w:author="Mike Taylor" w:date="2024-12-18T02:17:42Z">
+      <w:del w:id="23" w:author="Mike Taylor" w:date="2024-12-18T02:17:42Z">
         <w:r>
           <w:rPr>
             <w:lang w:val="en-US"/>
@@ -2340,7 +2320,7 @@
         </w:rPr>
         <w:t xml:space="preserve">The mounted skeleton’s public debut was on 11 April 1907 (Nieuwland 2019:92), nearly two years after the London cast. The skeleton was unveiled as part of the opening of a huge extension to the Carnegie Museum building on Forbes Avenue in Oakland. As will be discussed in detail below, this “original material” mount in fact included elements from multiple specimens, casts of several more, and sculpted elements based on yet other specimens. The next day, Carnegie met with the German Theodor von Möller </w:t>
       </w:r>
-      <w:ins w:id="27" w:author="Mike Taylor" w:date="2024-12-18T01:26:32Z">
+      <w:ins w:id="24" w:author="Mike Taylor" w:date="2024-12-18T01:26:32Z">
         <w:r>
           <w:rPr>
             <w:lang w:val="en-US"/>
@@ -2354,22 +2334,14 @@
         </w:rPr>
         <w:t>and the Frenchman Paul Doumer</w:t>
       </w:r>
-      <w:ins w:id="28" w:author="Mike Taylor" w:date="2024-12-18T01:26:41Z">
+      <w:ins w:id="25" w:author="Mike Taylor" w:date="2024-12-18T01:26:41Z">
         <w:r>
           <w:rPr>
             <w:lang w:val="en-US"/>
           </w:rPr>
-          <w:t xml:space="preserve"> </w:t>
+          <w:t xml:space="preserve"> (formerly President of the Chamber of Deputies)</w:t>
         </w:r>
       </w:ins>
-      <w:ins w:id="29" w:author="Mike Taylor" w:date="2024-12-18T01:26:41Z">
-        <w:r>
-          <w:rPr>
-            <w:lang w:val="en-US"/>
-          </w:rPr>
-          <w:t>(formerly President of the Chamber of Deputies)</w:t>
-        </w:r>
-      </w:ins>
       <w:r>
         <w:rPr>
           <w:lang w:val="en-US"/>
@@ -2510,7 +2482,7 @@
         </w:rPr>
         <w:t xml:space="preserve">The original casts had now all been given away, but requests kept coming in, which led Carnegie and Holland to have another five casts prepared. The first planned donation, to Rio de Janeiro, was thwarted by the </w:t>
       </w:r>
-      <w:del w:id="30" w:author="Mike Taylor" w:date="2024-12-18T02:18:09Z">
+      <w:del w:id="26" w:author="Mike Taylor" w:date="2024-12-18T02:18:09Z">
         <w:r>
           <w:rPr>
             <w:lang w:val="en-US"/>
@@ -2764,7 +2736,7 @@
         </w:rPr>
         <w:t xml:space="preserve">The outbreak of World War </w:t>
       </w:r>
-      <w:del w:id="31" w:author="Mike Taylor" w:date="2024-12-18T02:19:02Z">
+      <w:del w:id="27" w:author="Mike Taylor" w:date="2024-12-18T02:19:02Z">
         <w:r>
           <w:rPr>
             <w:lang w:val="en-US"/>
@@ -2772,7 +2744,7 @@
           <w:delText>One</w:delText>
         </w:r>
       </w:del>
-      <w:ins w:id="32" w:author="Mike Taylor" w:date="2024-12-18T02:19:02Z">
+      <w:ins w:id="28" w:author="Mike Taylor" w:date="2024-12-18T02:19:02Z">
         <w:r>
           <w:rPr>
             <w:lang w:val="en-US"/>
@@ -2923,7 +2895,7 @@
         </w:rPr>
         <w:t xml:space="preserve"> was completed, boxed, and shipped to Munich’s Bayerische Staatssammlung für Paläontologie und Geologie in November and December of 1934, completing an exchange for fossils received from Germany five years previously (Carnegie Institute 1934:40). On arrival, however, the cast was not mounted, but instead stored in the basement of the Alte Akademie, which also housed the rest of the paleontological collections. The replica was long assumed to have been destroyed during World War </w:t>
       </w:r>
-      <w:del w:id="33" w:author="Mike Taylor" w:date="2024-12-18T02:19:05Z">
+      <w:del w:id="29" w:author="Mike Taylor" w:date="2024-12-18T02:19:05Z">
         <w:r>
           <w:rPr>
             <w:lang w:val="en-US"/>
@@ -2931,7 +2903,7 @@
           <w:delText>Two</w:delText>
         </w:r>
       </w:del>
-      <w:ins w:id="34" w:author="Mike Taylor" w:date="2024-12-18T02:19:05Z">
+      <w:ins w:id="30" w:author="Mike Taylor" w:date="2024-12-18T02:19:05Z">
         <w:r>
           <w:rPr>
             <w:lang w:val="en-US"/>
@@ -3318,7 +3290,7 @@
         </w:rPr>
         <w:t xml:space="preserve"> (Holland 1924:399). The species has since been made the type species of the </w:t>
       </w:r>
-      <w:ins w:id="35" w:author="Mike Taylor" w:date="2024-12-18T02:26:27Z">
+      <w:ins w:id="31" w:author="Mike Taylor" w:date="2024-12-18T02:26:27Z">
         <w:r>
           <w:rPr>
             <w:lang w:val="en-US"/>
@@ -4236,7 +4208,7 @@
         </w:rPr>
         <w:t xml:space="preserve"> being unknown at the time. They were reconstructed in a semi-plantigrade posture now known to be inaccurate, and reconstructed with unguals on each of the first three digits (Figure 14A–B, Figure 17A), although it was already known at the time of mounting that sauropod forefeet had claws on only the first digit (Osborn 1904:181). </w:t>
       </w:r>
-      <w:del w:id="36" w:author="Mike Taylor" w:date="2024-12-18T02:27:18Z">
+      <w:del w:id="32" w:author="Mike Taylor" w:date="2024-12-18T02:27:18Z">
         <w:r>
           <w:rPr>
             <w:lang w:val="en-US"/>
@@ -4244,7 +4216,7 @@
           <w:delText>Only n</w:delText>
         </w:r>
       </w:del>
-      <w:ins w:id="37" w:author="Mike Taylor" w:date="2024-12-18T02:27:18Z">
+      <w:ins w:id="33" w:author="Mike Taylor" w:date="2024-12-18T02:27:18Z">
         <w:r>
           <w:rPr>
             <w:lang w:val="en-US"/>
@@ -4258,7 +4230,7 @@
         </w:rPr>
         <w:t xml:space="preserve">early a century later, in the second quarter of 1999, </w:t>
       </w:r>
-      <w:del w:id="38" w:author="Mike Taylor" w:date="2024-12-18T02:27:28Z">
+      <w:del w:id="34" w:author="Mike Taylor" w:date="2024-12-18T02:27:28Z">
         <w:r>
           <w:rPr>
             <w:lang w:val="en-US"/>
@@ -4272,7 +4244,7 @@
         </w:rPr>
         <w:t xml:space="preserve">these errors </w:t>
       </w:r>
-      <w:ins w:id="39" w:author="Mike Taylor" w:date="2024-12-18T02:27:30Z">
+      <w:ins w:id="35" w:author="Mike Taylor" w:date="2024-12-18T02:27:30Z">
         <w:r>
           <w:rPr>
             <w:lang w:val="en-US"/>
@@ -4460,7 +4432,7 @@
         </w:rPr>
         <w:t xml:space="preserve"> (Holland 1924:399). It was for this reason that, unlike their predecessors, the </w:t>
       </w:r>
-      <w:del w:id="40" w:author="Mike Taylor" w:date="2024-12-18T02:33:47Z">
+      <w:del w:id="36" w:author="Mike Taylor" w:date="2024-12-18T02:33:47Z">
         <w:r>
           <w:rPr>
             <w:lang w:val="en-US"/>
@@ -4468,7 +4440,7 @@
           <w:delText>sculpted</w:delText>
         </w:r>
       </w:del>
-      <w:ins w:id="41" w:author="Mike Taylor" w:date="2024-12-18T02:33:47Z">
+      <w:ins w:id="37" w:author="Mike Taylor" w:date="2024-12-18T02:33:47Z">
         <w:r>
           <w:rPr>
             <w:lang w:val="en-US"/>
@@ -4496,7 +4468,7 @@
         </w:rPr>
         <w:t xml:space="preserve"> manus WDC-FS001A described by Bedell and Trexler (2005) (Figure 17D). At this point the old CM 662-based </w:t>
       </w:r>
-      <w:del w:id="42" w:author="Mike Taylor" w:date="2024-12-18T02:34:04Z">
+      <w:del w:id="38" w:author="Mike Taylor" w:date="2024-12-18T02:34:04Z">
         <w:r>
           <w:rPr>
             <w:lang w:val="en-US"/>
@@ -4504,7 +4476,7 @@
           <w:delText>sculptures</w:delText>
         </w:r>
       </w:del>
-      <w:ins w:id="43" w:author="Mike Taylor" w:date="2024-12-18T02:34:04Z">
+      <w:ins w:id="39" w:author="Mike Taylor" w:date="2024-12-18T02:34:04Z">
         <w:r>
           <w:rPr>
             <w:lang w:val="en-US"/>
@@ -4867,7 +4839,7 @@
         </w:rPr>
         <w:t xml:space="preserve">The BYU humerus, radius and ulna respectively measure 61, 47 and 48 </w:t>
       </w:r>
-      <w:ins w:id="44" w:author="Mike Taylor" w:date="2024-12-18T01:29:00Z">
+      <w:ins w:id="40" w:author="Mike Taylor" w:date="2024-12-18T01:29:00Z">
         <w:r>
           <w:rPr>
             <w:lang w:val="en-US"/>
@@ -4963,7 +4935,7 @@
         </w:rPr>
         <w:t>Regarding CM 94, Hatcher (1901:4) listed among its bones 20 caudals and 11 vertebrae that were not at that point sufficiently prepared to be identified. He also noted that the caudal “sequence” was found disarticulated, and that the elements cataloged under this specimen number “doubtless pertain to two or more individuals” (Hatcher 1901:34). O</w:t>
       </w:r>
-      <w:del w:id="45" w:author="Mike Taylor" w:date="2024-12-18T02:57:17Z">
+      <w:del w:id="41" w:author="Mike Taylor" w:date="2024-12-18T02:57:17Z">
         <w:r>
           <w:rPr>
             <w:lang w:val="en-US"/>
@@ -5032,7 +5004,7 @@
         </w:rPr>
         <w:t xml:space="preserve"> specimen initially numbered CM 662</w:t>
       </w:r>
-      <w:del w:id="46" w:author="Mike Taylor" w:date="2024-12-18T01:41:01Z">
+      <w:del w:id="42" w:author="Mike Taylor" w:date="2024-12-18T01:41:01Z">
         <w:r>
           <w:rPr>
             <w:lang w:val="en-US"/>
@@ -5057,7 +5029,7 @@
         <w:rPr/>
         <w:t>It seems likely, then, that at least seven of the caudal vertebrae used in the mount in the ranges 13–31 and 33–36 were probably plaster casts. McIntosh (2005b) stated that the two fused pairs 20–21 and 24–25 are “certainly real.” When the PFP team was disassembling the original mount in 2005, they analyzed the individual elements, and Scott Lucas sent a list of nine plaster caudals: those in positions 13–16, 31, 32, and 33–35 — which is compatible with the two fused pairs being real bone. Even this list cannot be straightforwardly interpreted, however, as it contains one too many caudals in the range 13–36, including two that are both numbered 32 — it is the more anterior of these two “32nd caudals” that is listed as plaster. It may not be coincidental</w:t>
       </w:r>
-      <w:del w:id="47" w:author="Mike Taylor" w:date="2024-12-18T02:57:40Z">
+      <w:del w:id="43" w:author="Mike Taylor" w:date="2024-12-18T02:57:40Z">
         <w:r>
           <w:rPr/>
           <w:delText>)</w:delText>
@@ -5215,7 +5187,7 @@
         </w:rPr>
         <w:t xml:space="preserve">), clearly show that these elements were real bone and not casts. (Incidentally, Holland’s </w:t>
       </w:r>
-      <w:del w:id="48" w:author="Mike Taylor" w:date="2024-12-18T02:58:04Z">
+      <w:del w:id="44" w:author="Mike Taylor" w:date="2024-12-18T02:58:04Z">
         <w:r>
           <w:rPr>
             <w:lang w:val="en-US"/>
@@ -5223,7 +5195,7 @@
           <w:delText>(</w:delText>
         </w:r>
       </w:del>
-      <w:ins w:id="49" w:author="Mike Taylor" w:date="2024-12-18T02:58:05Z">
+      <w:ins w:id="45" w:author="Mike Taylor" w:date="2024-12-18T02:58:05Z">
         <w:r>
           <w:rPr>
             <w:lang w:val="en-US"/>
@@ -5237,7 +5209,7 @@
         </w:rPr>
         <w:t>1906:plate XXIX</w:t>
       </w:r>
-      <w:ins w:id="50" w:author="Mike Taylor" w:date="2024-12-18T02:58:07Z">
+      <w:ins w:id="46" w:author="Mike Taylor" w:date="2024-12-18T02:58:07Z">
         <w:r>
           <w:rPr>
             <w:lang w:val="en-US"/>
@@ -5245,7 +5217,7 @@
           <w:t>]</w:t>
         </w:r>
       </w:ins>
-      <w:del w:id="51" w:author="Mike Taylor" w:date="2024-12-18T02:58:08Z">
+      <w:del w:id="47" w:author="Mike Taylor" w:date="2024-12-18T02:58:08Z">
         <w:r>
           <w:rPr>
             <w:lang w:val="en-US"/>
@@ -6333,7 +6305,7 @@
         </w:rPr>
         <w:t xml:space="preserve"> (Figure 13). We are grateful to all those who allowed us to use their photographs: Mathew J. Wedel (Western University of Health Sciences) provided the photograph of the Carnegie mount (Figure 1); </w:t>
       </w:r>
-      <w:ins w:id="52" w:author="Mike Taylor" w:date="2024-12-18T01:41:49Z">
+      <w:ins w:id="48" w:author="Mike Taylor" w:date="2024-12-18T01:41:49Z">
         <w:r>
           <w:rPr>
             <w:lang w:val="en-US"/>
@@ -6400,7 +6372,7 @@
         </w:rPr>
         <w:t>We thank Ken Carpenter</w:t>
       </w:r>
-      <w:del w:id="53" w:author="Mike Taylor" w:date="2024-12-18T01:45:30Z">
+      <w:del w:id="49" w:author="Mike Taylor" w:date="2024-12-18T01:45:30Z">
         <w:r>
           <w:rPr>
             <w:lang w:val="en-US"/>
@@ -6420,7 +6392,7 @@
         <w:pStyle w:val="BodyText"/>
         <w:spacing w:lineRule="auto" w:line="480"/>
         <w:rPr>
-          <w:ins w:id="54" w:author="Mike Taylor" w:date="2024-12-18T01:44:13Z"/>
+          <w:ins w:id="50" w:author="Mike Taylor" w:date="2024-12-18T01:44:13Z"/>
         </w:rPr>
       </w:pPr>
       <w:r>
@@ -6450,7 +6422,7 @@
         <w:spacing w:lineRule="auto" w:line="480"/>
         <w:rPr/>
       </w:pPr>
-      <w:ins w:id="55" w:author="Mike Taylor" w:date="2024-12-18T01:44:13Z">
+      <w:ins w:id="51" w:author="Mike Taylor" w:date="2024-12-18T01:44:13Z">
         <w:r>
           <w:rPr>
             <w:lang w:val="en-US"/>
@@ -6458,7 +6430,7 @@
           <w:t>We thank John Wible (Carnegie Museum) for his editorial handling of this manuscript</w:t>
         </w:r>
       </w:ins>
-      <w:ins w:id="56" w:author="Mike Taylor" w:date="2024-12-18T01:45:50Z">
+      <w:ins w:id="52" w:author="Mike Taylor" w:date="2024-12-18T01:45:50Z">
         <w:r>
           <w:rPr>
             <w:lang w:val="en-US"/>
@@ -6615,7 +6587,7 @@
         </w:rPr>
         <w:t xml:space="preserve">, 11 December 1898, p. 29. </w:t>
       </w:r>
-      <w:hyperlink r:id="rId7">
+      <w:hyperlink r:id="rId8">
         <w:r>
           <w:rPr>
             <w:rStyle w:val="Hyperlink"/>
@@ -6687,7 +6659,7 @@
         </w:rPr>
         <w:t xml:space="preserve">:98–100. </w:t>
       </w:r>
-      <w:hyperlink r:id="rId8">
+      <w:hyperlink r:id="rId9">
         <w:r>
           <w:rPr>
             <w:rStyle w:val="Hyperlink"/>
@@ -7146,7 +7118,7 @@
         </w:rPr>
         <w:t xml:space="preserve">:238–241. </w:t>
       </w:r>
-      <w:hyperlink r:id="rId9">
+      <w:hyperlink r:id="rId10">
         <w:r>
           <w:rPr>
             <w:rStyle w:val="Hyperlink"/>
@@ -7204,7 +7176,7 @@
         </w:rPr>
         <w:t xml:space="preserve">:276–278. </w:t>
       </w:r>
-      <w:hyperlink r:id="rId10">
+      <w:hyperlink r:id="rId11">
         <w:r>
           <w:rPr>
             <w:rStyle w:val="Style5"/>
@@ -7264,7 +7236,7 @@
         </w:rPr>
         <w:t xml:space="preserve">:312–315. </w:t>
       </w:r>
-      <w:hyperlink r:id="rId11">
+      <w:hyperlink r:id="rId12">
         <w:r>
           <w:rPr>
             <w:rStyle w:val="Hyperlink"/>
@@ -7937,7 +7909,7 @@
         </w:rPr>
         <w:t xml:space="preserve">Holland, W.J. 1903. Letter to A. Carnegie, 31 January 1903. </w:t>
       </w:r>
-      <w:hyperlink r:id="rId12">
+      <w:hyperlink r:id="rId13">
         <w:r>
           <w:rPr>
             <w:rStyle w:val="Hyperlink"/>
@@ -8214,7 +8186,7 @@
         </w:rPr>
         <w:t xml:space="preserve">Holland, W.J. 1910c. Letter to T. Tschernyschew, 3 January 1910. </w:t>
       </w:r>
-      <w:hyperlink r:id="rId13">
+      <w:hyperlink r:id="rId14">
         <w:r>
           <w:rPr>
             <w:rStyle w:val="Style5"/>
@@ -8238,7 +8210,7 @@
         </w:rPr>
         <w:t xml:space="preserve">Holland, W.J. 1910d. Letter to A. Carnegie, 5 July 1910. </w:t>
       </w:r>
-      <w:hyperlink r:id="rId14">
+      <w:hyperlink r:id="rId15">
         <w:r>
           <w:rPr>
             <w:rStyle w:val="Hyperlink"/>
@@ -8260,7 +8232,7 @@
         </w:rPr>
         <w:t xml:space="preserve">Holland, W.J. 1911. Letter to A. Carnegie, 22 November 2011. </w:t>
       </w:r>
-      <w:hyperlink r:id="rId15">
+      <w:hyperlink r:id="rId16">
         <w:r>
           <w:rPr>
             <w:rStyle w:val="Hyperlink"/>
@@ -8593,7 +8565,7 @@
         </w:rPr>
         <w:t xml:space="preserve">:38. </w:t>
       </w:r>
-      <w:hyperlink r:id="rId16">
+      <w:hyperlink r:id="rId17">
         <w:r>
           <w:rPr>
             <w:rStyle w:val="Hyperlink"/>
@@ -10068,7 +10040,7 @@
         </w:rPr>
         <w:t xml:space="preserve">:e12810. </w:t>
       </w:r>
-      <w:hyperlink r:id="rId17">
+      <w:hyperlink r:id="rId18">
         <w:r>
           <w:rPr>
             <w:rStyle w:val="Hyperlink"/>
@@ -10118,7 +10090,7 @@
         </w:rPr>
         <w:t xml:space="preserve">, 23 November 2022. </w:t>
       </w:r>
-      <w:hyperlink r:id="rId18">
+      <w:hyperlink r:id="rId19">
         <w:r>
           <w:rPr>
             <w:rStyle w:val="Hyperlink"/>
@@ -10133,7 +10105,7 @@
         </w:rPr>
         <w:t xml:space="preserve"> — </w:t>
       </w:r>
-      <w:hyperlink r:id="rId19">
+      <w:hyperlink r:id="rId20">
         <w:r>
           <w:rPr>
             <w:rStyle w:val="Hyperlink"/>
@@ -10148,7 +10120,7 @@
         </w:rPr>
         <w:t xml:space="preserve">, archived at </w:t>
       </w:r>
-      <w:hyperlink r:id="rId20">
+      <w:hyperlink r:id="rId21">
         <w:r>
           <w:rPr>
             <w:rStyle w:val="Hyperlink"/>
@@ -10198,7 +10170,7 @@
         </w:rPr>
         <w:t xml:space="preserve">, 27 April 2024. doi:10.59350/0ezp4-a1h55 — </w:t>
       </w:r>
-      <w:hyperlink r:id="rId21">
+      <w:hyperlink r:id="rId22">
         <w:r>
           <w:rPr>
             <w:rStyle w:val="Hyperlink"/>
@@ -10213,7 +10185,7 @@
         </w:rPr>
         <w:t xml:space="preserve">, archived at </w:t>
       </w:r>
-      <w:hyperlink r:id="rId22">
+      <w:hyperlink r:id="rId23">
         <w:r>
           <w:rPr>
             <w:rStyle w:val="Hyperlink"/>
@@ -10249,7 +10221,7 @@
         </w:rPr>
         <w:t xml:space="preserve">. </w:t>
       </w:r>
-      <w:hyperlink r:id="rId23">
+      <w:hyperlink r:id="rId24">
         <w:r>
           <w:rPr>
             <w:rStyle w:val="Hyperlink"/>
@@ -10434,7 +10406,7 @@
         </w:rPr>
         <w:t xml:space="preserve"> in the American Museum of Natural History. </w:t>
       </w:r>
-      <w:hyperlink r:id="rId24">
+      <w:hyperlink r:id="rId25">
         <w:r>
           <w:rPr>
             <w:rStyle w:val="Hyperlink"/>
@@ -10803,7 +10775,7 @@
         </w:rPr>
         <w:t xml:space="preserve">:1–36. [In Russian.] </w:t>
       </w:r>
-      <w:hyperlink r:id="rId25">
+      <w:hyperlink r:id="rId26">
         <w:r>
           <w:rPr>
             <w:rStyle w:val="Hyperlink"/>
@@ -10879,7 +10851,7 @@
         </w:rPr>
         <w:t xml:space="preserve">Wedel, M.J. 2009. MYDD! [Measure Your Damned Dinosaur!]. Sauropod Vertebra Picture of the Week, 23 April 2009. </w:t>
       </w:r>
-      <w:hyperlink r:id="rId26">
+      <w:hyperlink r:id="rId27">
         <w:r>
           <w:rPr>
             <w:rStyle w:val="Hyperlink"/>
@@ -10894,7 +10866,7 @@
         </w:rPr>
         <w:t xml:space="preserve"> — </w:t>
       </w:r>
-      <w:hyperlink r:id="rId27">
+      <w:hyperlink r:id="rId28">
         <w:r>
           <w:rPr>
             <w:rStyle w:val="Hyperlink"/>
@@ -10909,7 +10881,7 @@
         </w:rPr>
         <w:t xml:space="preserve">, archived at </w:t>
       </w:r>
-      <w:hyperlink r:id="rId28">
+      <w:hyperlink r:id="rId29">
         <w:r>
           <w:rPr>
             <w:rStyle w:val="Hyperlink"/>
@@ -10959,7 +10931,7 @@
         </w:rPr>
         <w:t xml:space="preserve">, 4 November 2019. </w:t>
       </w:r>
-      <w:hyperlink r:id="rId29">
+      <w:hyperlink r:id="rId30">
         <w:r>
           <w:rPr>
             <w:rStyle w:val="Hyperlink"/>
@@ -10974,7 +10946,7 @@
         </w:rPr>
         <w:t xml:space="preserve"> — </w:t>
       </w:r>
-      <w:hyperlink r:id="rId30">
+      <w:hyperlink r:id="rId31">
         <w:r>
           <w:rPr>
             <w:rStyle w:val="Hyperlink"/>
@@ -10989,7 +10961,7 @@
         </w:rPr>
         <w:t xml:space="preserve">, archived at </w:t>
       </w:r>
-      <w:hyperlink r:id="rId31">
+      <w:hyperlink r:id="rId32">
         <w:r>
           <w:rPr>
             <w:rStyle w:val="Hyperlink"/>
@@ -18450,7 +18422,7 @@
         </w:rPr>
         <w:t xml:space="preserve"> William J. Holland, second director of the Carnegie Museum, who</w:t>
       </w:r>
-      <w:del w:id="57" w:author="Mike Taylor" w:date="2024-12-18T02:58:38Z">
+      <w:del w:id="53" w:author="Mike Taylor" w:date="2024-12-18T02:58:38Z">
         <w:r>
           <w:rPr>
             <w:lang w:val="en-US"/>
@@ -19540,30 +19512,14 @@
         </w:rPr>
         <w:t xml:space="preserve"> at the Carnegie Museum, in right anterolateral view. This is believed to be a cast of the complete and largely undistorted diplodocine cranium and mandible CM 11161. Note the realistic bone texture, including damage, especially on the mandible. </w:t>
       </w:r>
-      <w:ins w:id="58" w:author="Mike Taylor" w:date="2024-12-18T02:59:45Z">
+      <w:ins w:id="54" w:author="Mike Taylor" w:date="2024-12-18T02:59:45Z">
         <w:r>
           <w:rPr>
             <w:lang w:val="en-US"/>
           </w:rPr>
-          <w:t xml:space="preserve">The mounted skull includes the sclerotic ring in the left orbit but omits this structure from the right orbit, </w:t>
+          <w:t xml:space="preserve">The mounted skull includes the sclerotic ring in the left orbit but omits this structure from the right orbit, as in the original CM 11161 fossil. </w:t>
         </w:r>
       </w:ins>
-      <w:ins w:id="59" w:author="Mike Taylor" w:date="2024-12-18T02:59:45Z">
-        <w:r>
-          <w:rPr>
-            <w:lang w:val="en-US"/>
-          </w:rPr>
-          <w:t xml:space="preserve">as </w:t>
-        </w:r>
-      </w:ins>
-      <w:ins w:id="60" w:author="Mike Taylor" w:date="2024-12-18T02:59:45Z">
-        <w:r>
-          <w:rPr>
-            <w:lang w:val="en-US"/>
-          </w:rPr>
-          <w:t xml:space="preserve">in the original CM 11161 fossil. </w:t>
-        </w:r>
-      </w:ins>
       <w:r>
         <w:rPr>
           <w:lang w:val="en-US"/>
@@ -20055,7 +20011,7 @@
         </w:rPr>
         <w:t xml:space="preserve"> HMNS 175 (formerly CM 662). Scale bar 10 cm. Reproduced </w:t>
       </w:r>
-      <w:del w:id="61" w:author="Mike Taylor" w:date="2024-12-18T01:46:31Z">
+      <w:del w:id="55" w:author="Mike Taylor" w:date="2024-12-18T01:46:31Z">
         <w:r>
           <w:rPr>
             <w:lang w:val="en-US"/>
@@ -20190,9 +20146,9 @@
       </w:r>
     </w:p>
     <w:sectPr>
-      <w:headerReference w:type="even" r:id="rId32"/>
-      <w:headerReference w:type="default" r:id="rId33"/>
-      <w:headerReference w:type="first" r:id="rId34"/>
+      <w:headerReference w:type="even" r:id="rId33"/>
+      <w:headerReference w:type="default" r:id="rId34"/>
+      <w:headerReference w:type="first" r:id="rId35"/>
       <w:type w:val="nextPage"/>
       <w:pgSz w:w="12240" w:h="15840"/>
       <w:pgMar w:left="1276" w:right="1276" w:gutter="0" w:header="1684" w:top="2250" w:footer="0" w:bottom="1684"/>

</xml_diff>